<commit_message>
finish 1 and new consensus
</commit_message>
<xml_diff>
--- a/A Taxonomy of Blockchain Technologies.docx
+++ b/A Taxonomy of Blockchain Technologies.docx
@@ -11149,14 +11149,18 @@
         <w:jc w:val="both"/>
         <w:rPr>
           <w:rFonts w:ascii="Arial" w:hAnsi="Arial" w:cs="Arial"/>
-          <w:sz w:val="24"/>
-          <w:szCs w:val="24"/>
-          <w:lang w:val="vi-VN"/>
-        </w:rPr>
-      </w:pPr>
-      <w:r>
-        <w:rPr>
-          <w:rFonts w:ascii="Arial" w:hAnsi="Arial" w:cs="Arial"/>
+          <w:b/>
+          <w:bCs/>
+          <w:sz w:val="24"/>
+          <w:szCs w:val="24"/>
+          <w:lang w:val="vi-VN"/>
+        </w:rPr>
+      </w:pPr>
+      <w:r>
+        <w:rPr>
+          <w:rFonts w:ascii="Arial" w:hAnsi="Arial" w:cs="Arial"/>
+          <w:b/>
+          <w:bCs/>
           <w:sz w:val="24"/>
           <w:szCs w:val="24"/>
           <w:lang w:val="vi-VN"/>
@@ -11983,6 +11987,8 @@
       <w:r>
         <w:rPr>
           <w:rFonts w:ascii="Arial" w:hAnsi="Arial" w:cs="Arial"/>
+          <w:b/>
+          <w:bCs/>
           <w:sz w:val="24"/>
           <w:szCs w:val="24"/>
           <w:lang w:val="vi-VN"/>
@@ -11992,6 +11998,8 @@
       <w:r>
         <w:rPr>
           <w:rFonts w:ascii="Arial" w:hAnsi="Arial" w:cs="Arial"/>
+          <w:b/>
+          <w:bCs/>
           <w:sz w:val="24"/>
           <w:szCs w:val="24"/>
         </w:rPr>
@@ -12656,6 +12664,8 @@
       <w:r>
         <w:rPr>
           <w:rFonts w:ascii="Arial" w:hAnsi="Arial" w:cs="Arial"/>
+          <w:b/>
+          <w:bCs/>
           <w:sz w:val="24"/>
           <w:szCs w:val="24"/>
           <w:lang w:val="vi-VN"/>
@@ -12665,6 +12675,8 @@
       <w:r>
         <w:rPr>
           <w:rFonts w:ascii="Arial" w:hAnsi="Arial" w:cs="Arial"/>
+          <w:b/>
+          <w:bCs/>
           <w:sz w:val="24"/>
           <w:szCs w:val="24"/>
         </w:rPr>
@@ -13200,6 +13212,8 @@
       <w:r>
         <w:rPr>
           <w:rFonts w:ascii="Arial" w:hAnsi="Arial" w:cs="Arial"/>
+          <w:b/>
+          <w:bCs/>
           <w:sz w:val="24"/>
           <w:szCs w:val="24"/>
           <w:lang w:val="vi-VN"/>
@@ -13209,6 +13223,8 @@
       <w:r>
         <w:rPr>
           <w:rFonts w:ascii="Arial" w:hAnsi="Arial" w:cs="Arial"/>
+          <w:b/>
+          <w:bCs/>
           <w:sz w:val="24"/>
           <w:szCs w:val="24"/>
         </w:rPr>
@@ -13217,6 +13233,8 @@
       <w:r>
         <w:rPr>
           <w:rFonts w:ascii="Arial" w:hAnsi="Arial" w:cs="Arial"/>
+          <w:b/>
+          <w:bCs/>
           <w:sz w:val="24"/>
           <w:szCs w:val="24"/>
         </w:rPr>
@@ -13871,14 +13889,18 @@
         <w:jc w:val="both"/>
         <w:rPr>
           <w:rFonts w:ascii="Arial" w:hAnsi="Arial" w:cs="Arial"/>
-          <w:sz w:val="24"/>
-          <w:szCs w:val="24"/>
-          <w:lang w:val="vi-VN"/>
-        </w:rPr>
-      </w:pPr>
-      <w:r>
-        <w:rPr>
-          <w:rFonts w:ascii="Arial" w:hAnsi="Arial" w:cs="Arial"/>
+          <w:b/>
+          <w:bCs/>
+          <w:sz w:val="24"/>
+          <w:szCs w:val="24"/>
+          <w:lang w:val="vi-VN"/>
+        </w:rPr>
+      </w:pPr>
+      <w:r>
+        <w:rPr>
+          <w:rFonts w:ascii="Arial" w:hAnsi="Arial" w:cs="Arial"/>
+          <w:b/>
+          <w:bCs/>
           <w:sz w:val="24"/>
           <w:szCs w:val="24"/>
           <w:lang w:val="vi-VN"/>
@@ -14182,11 +14204,22 @@
       <w:r>
         <w:rPr>
           <w:rFonts w:ascii="Arial" w:hAnsi="Arial" w:cs="Arial"/>
-          <w:sz w:val="24"/>
-          <w:szCs w:val="24"/>
-          <w:lang w:val="vi-VN"/>
-        </w:rPr>
-        <w:t xml:space="preserve">8.1 data encryption: </w:t>
+          <w:b/>
+          <w:bCs/>
+          <w:sz w:val="24"/>
+          <w:szCs w:val="24"/>
+          <w:lang w:val="vi-VN"/>
+        </w:rPr>
+        <w:t>8.1 data encryption</w:t>
+      </w:r>
+      <w:r>
+        <w:rPr>
+          <w:rFonts w:ascii="Arial" w:hAnsi="Arial" w:cs="Arial"/>
+          <w:sz w:val="24"/>
+          <w:szCs w:val="24"/>
+          <w:lang w:val="vi-VN"/>
+        </w:rPr>
+        <w:t xml:space="preserve">: </w:t>
       </w:r>
     </w:p>
     <w:p>
@@ -14387,10 +14420,20 @@
       <w:r>
         <w:rPr>
           <w:rFonts w:ascii="Arial" w:hAnsi="Arial" w:cs="Arial"/>
-          <w:sz w:val="24"/>
-          <w:szCs w:val="24"/>
-        </w:rPr>
-        <w:t>8.2 Data Privacy:</w:t>
+          <w:b/>
+          <w:bCs/>
+          <w:sz w:val="24"/>
+          <w:szCs w:val="24"/>
+        </w:rPr>
+        <w:t>8.2 Data Privacy</w:t>
+      </w:r>
+      <w:r>
+        <w:rPr>
+          <w:rFonts w:ascii="Arial" w:hAnsi="Arial" w:cs="Arial"/>
+          <w:sz w:val="24"/>
+          <w:szCs w:val="24"/>
+        </w:rPr>
+        <w:t>:</w:t>
       </w:r>
     </w:p>
     <w:p>
@@ -15139,14 +15182,18 @@
         <w:jc w:val="both"/>
         <w:rPr>
           <w:rFonts w:ascii="Arial" w:hAnsi="Arial" w:cs="Arial"/>
-          <w:sz w:val="24"/>
-          <w:szCs w:val="24"/>
-          <w:lang w:val="vi-VN"/>
-        </w:rPr>
-      </w:pPr>
-      <w:r>
-        <w:rPr>
-          <w:rFonts w:ascii="Arial" w:hAnsi="Arial" w:cs="Arial"/>
+          <w:b/>
+          <w:bCs/>
+          <w:sz w:val="24"/>
+          <w:szCs w:val="24"/>
+          <w:lang w:val="vi-VN"/>
+        </w:rPr>
+      </w:pPr>
+      <w:r>
+        <w:rPr>
+          <w:rFonts w:ascii="Arial" w:hAnsi="Arial" w:cs="Arial"/>
+          <w:b/>
+          <w:bCs/>
           <w:sz w:val="24"/>
           <w:szCs w:val="24"/>
         </w:rPr>
@@ -15155,6 +15202,8 @@
       <w:r>
         <w:rPr>
           <w:rFonts w:ascii="Arial" w:hAnsi="Arial" w:cs="Arial"/>
+          <w:b/>
+          <w:bCs/>
           <w:sz w:val="24"/>
           <w:szCs w:val="24"/>
           <w:lang w:val="vi-VN"/>
@@ -15256,6 +15305,8 @@
       <w:r>
         <w:rPr>
           <w:rFonts w:ascii="Arial" w:hAnsi="Arial" w:cs="Arial"/>
+          <w:b/>
+          <w:bCs/>
           <w:sz w:val="24"/>
           <w:szCs w:val="24"/>
         </w:rPr>
@@ -15264,11 +15315,22 @@
       <w:r>
         <w:rPr>
           <w:rFonts w:ascii="Arial" w:hAnsi="Arial" w:cs="Arial"/>
-          <w:sz w:val="24"/>
-          <w:szCs w:val="24"/>
-          <w:lang w:val="vi-VN"/>
-        </w:rPr>
-        <w:t>.1 Coding language:</w:t>
+          <w:b/>
+          <w:bCs/>
+          <w:sz w:val="24"/>
+          <w:szCs w:val="24"/>
+          <w:lang w:val="vi-VN"/>
+        </w:rPr>
+        <w:t>.1 Coding language</w:t>
+      </w:r>
+      <w:r>
+        <w:rPr>
+          <w:rFonts w:ascii="Arial" w:hAnsi="Arial" w:cs="Arial"/>
+          <w:sz w:val="24"/>
+          <w:szCs w:val="24"/>
+          <w:lang w:val="vi-VN"/>
+        </w:rPr>
+        <w:t>:</w:t>
       </w:r>
     </w:p>
     <w:p>
@@ -15474,11 +15536,22 @@
       <w:r>
         <w:rPr>
           <w:rFonts w:ascii="Arial" w:hAnsi="Arial" w:cs="Arial"/>
-          <w:sz w:val="24"/>
-          <w:szCs w:val="24"/>
-          <w:lang w:val="vi-VN"/>
-        </w:rPr>
-        <w:t xml:space="preserve">9.2 Code License: </w:t>
+          <w:b/>
+          <w:bCs/>
+          <w:sz w:val="24"/>
+          <w:szCs w:val="24"/>
+          <w:lang w:val="vi-VN"/>
+        </w:rPr>
+        <w:t>9.2 Code License</w:t>
+      </w:r>
+      <w:r>
+        <w:rPr>
+          <w:rFonts w:ascii="Arial" w:hAnsi="Arial" w:cs="Arial"/>
+          <w:sz w:val="24"/>
+          <w:szCs w:val="24"/>
+          <w:lang w:val="vi-VN"/>
+        </w:rPr>
+        <w:t xml:space="preserve">: </w:t>
       </w:r>
     </w:p>
     <w:p>
@@ -15518,15 +15591,7 @@
           <w:sz w:val="24"/>
           <w:szCs w:val="24"/>
         </w:rPr>
-        <w:t xml:space="preserve">- Open- Sources: </w:t>
-      </w:r>
-      <w:r>
-        <w:rPr>
-          <w:rFonts w:ascii="Arial" w:hAnsi="Arial" w:cs="Arial"/>
-          <w:sz w:val="24"/>
-          <w:szCs w:val="24"/>
-        </w:rPr>
-        <w:t xml:space="preserve">Regardless of the exact </w:t>
+        <w:t xml:space="preserve">- Open- Sources: Regardless of the exact </w:t>
       </w:r>
       <w:proofErr w:type="spellStart"/>
       <w:r>
@@ -15580,31 +15645,7 @@
           <w:sz w:val="24"/>
           <w:szCs w:val="24"/>
         </w:rPr>
-        <w:t xml:space="preserve"> prevents multiple implementations</w:t>
-      </w:r>
-      <w:r>
-        <w:rPr>
-          <w:rFonts w:ascii="Arial" w:hAnsi="Arial" w:cs="Arial"/>
-          <w:sz w:val="24"/>
-          <w:szCs w:val="24"/>
-        </w:rPr>
-        <w:t xml:space="preserve">. </w:t>
-      </w:r>
-      <w:r>
-        <w:rPr>
-          <w:rFonts w:ascii="Arial" w:hAnsi="Arial" w:cs="Arial"/>
-          <w:sz w:val="24"/>
-          <w:szCs w:val="24"/>
-        </w:rPr>
-        <w:t>It also allows for continued development, more code growth, and adoption at a faster pace</w:t>
-      </w:r>
-      <w:r>
-        <w:rPr>
-          <w:rFonts w:ascii="Arial" w:hAnsi="Arial" w:cs="Arial"/>
-          <w:sz w:val="24"/>
-          <w:szCs w:val="24"/>
-        </w:rPr>
-        <w:t>.</w:t>
+        <w:t xml:space="preserve"> prevents multiple implementations. It also allows for continued development, more code growth, and adoption at a faster pace.</w:t>
       </w:r>
     </w:p>
     <w:p>
@@ -15624,21 +15665,22 @@
           <w:sz w:val="24"/>
           <w:szCs w:val="24"/>
         </w:rPr>
-        <w:t>- Closed- Sources:</w:t>
-      </w:r>
-      <w:r>
-        <w:rPr>
-          <w:rFonts w:ascii="Arial" w:hAnsi="Arial" w:cs="Arial"/>
-          <w:sz w:val="24"/>
-          <w:szCs w:val="24"/>
-        </w:rPr>
-        <w:t xml:space="preserve"> For private implementations of blockchain-based systems, the source code is not necessarily openly distributed</w:t>
-      </w:r>
-      <w:r>
-        <w:rPr>
-          <w:rFonts w:ascii="Arial" w:hAnsi="Arial" w:cs="Arial"/>
-          <w:sz w:val="24"/>
-          <w:szCs w:val="24"/>
+        <w:t xml:space="preserve">- Closed- Sources: For private implementations of blockchain-based systems, the source code is not necessarily openly distributed, most the blockchains running on the Ethereum Enterprise Alliance (rather than on the public Ethereum blockchain) use closed-source </w:t>
+      </w:r>
+      <w:r>
+        <w:rPr>
+          <w:rFonts w:ascii="Arial" w:hAnsi="Arial" w:cs="Arial"/>
+          <w:sz w:val="24"/>
+          <w:szCs w:val="24"/>
+        </w:rPr>
+        <w:t>codes</w:t>
+      </w:r>
+      <w:r>
+        <w:rPr>
+          <w:rFonts w:ascii="Arial" w:hAnsi="Arial" w:cs="Arial"/>
+          <w:sz w:val="24"/>
+          <w:szCs w:val="24"/>
+          <w:lang w:val="vi-VN"/>
         </w:rPr>
         <w:t>,</w:t>
       </w:r>
@@ -15648,22 +15690,581 @@
           <w:sz w:val="24"/>
           <w:szCs w:val="24"/>
         </w:rPr>
-        <w:t xml:space="preserve"> most the blockchains running on the Ethereum Enterprise Alliance (rather than on the public Ethereum blockchain) use closed-source </w:t>
-      </w:r>
-      <w:r>
-        <w:rPr>
-          <w:rFonts w:ascii="Arial" w:hAnsi="Arial" w:cs="Arial"/>
-          <w:sz w:val="24"/>
-          <w:szCs w:val="24"/>
-        </w:rPr>
-        <w:t>codes</w:t>
-      </w:r>
-      <w:r>
-        <w:rPr>
-          <w:rFonts w:ascii="Arial" w:hAnsi="Arial" w:cs="Arial"/>
-          <w:sz w:val="24"/>
-          <w:szCs w:val="24"/>
-          <w:lang w:val="vi-VN"/>
+        <w:t xml:space="preserve"> </w:t>
+      </w:r>
+      <w:proofErr w:type="spellStart"/>
+      <w:r>
+        <w:rPr>
+          <w:rFonts w:ascii="Arial" w:hAnsi="Arial" w:cs="Arial"/>
+          <w:sz w:val="24"/>
+          <w:szCs w:val="24"/>
+        </w:rPr>
+        <w:t>có</w:t>
+      </w:r>
+      <w:proofErr w:type="spellEnd"/>
+      <w:r>
+        <w:rPr>
+          <w:rFonts w:ascii="Arial" w:hAnsi="Arial" w:cs="Arial"/>
+          <w:sz w:val="24"/>
+          <w:szCs w:val="24"/>
+        </w:rPr>
+        <w:t xml:space="preserve"> </w:t>
+      </w:r>
+      <w:proofErr w:type="spellStart"/>
+      <w:r>
+        <w:rPr>
+          <w:rFonts w:ascii="Arial" w:hAnsi="Arial" w:cs="Arial"/>
+          <w:sz w:val="24"/>
+          <w:szCs w:val="24"/>
+        </w:rPr>
+        <w:t>nguy</w:t>
+      </w:r>
+      <w:proofErr w:type="spellEnd"/>
+      <w:r>
+        <w:rPr>
+          <w:rFonts w:ascii="Arial" w:hAnsi="Arial" w:cs="Arial"/>
+          <w:sz w:val="24"/>
+          <w:szCs w:val="24"/>
+        </w:rPr>
+        <w:t xml:space="preserve"> </w:t>
+      </w:r>
+      <w:proofErr w:type="spellStart"/>
+      <w:r>
+        <w:rPr>
+          <w:rFonts w:ascii="Arial" w:hAnsi="Arial" w:cs="Arial"/>
+          <w:sz w:val="24"/>
+          <w:szCs w:val="24"/>
+        </w:rPr>
+        <w:t>cơ</w:t>
+      </w:r>
+      <w:proofErr w:type="spellEnd"/>
+      <w:r>
+        <w:rPr>
+          <w:rFonts w:ascii="Arial" w:hAnsi="Arial" w:cs="Arial"/>
+          <w:sz w:val="24"/>
+          <w:szCs w:val="24"/>
+        </w:rPr>
+        <w:t xml:space="preserve"> </w:t>
+      </w:r>
+      <w:proofErr w:type="spellStart"/>
+      <w:r>
+        <w:rPr>
+          <w:rFonts w:ascii="Arial" w:hAnsi="Arial" w:cs="Arial"/>
+          <w:sz w:val="24"/>
+          <w:szCs w:val="24"/>
+        </w:rPr>
+        <w:t>tồn</w:t>
+      </w:r>
+      <w:proofErr w:type="spellEnd"/>
+      <w:r>
+        <w:rPr>
+          <w:rFonts w:ascii="Arial" w:hAnsi="Arial" w:cs="Arial"/>
+          <w:sz w:val="24"/>
+          <w:szCs w:val="24"/>
+        </w:rPr>
+        <w:t xml:space="preserve"> </w:t>
+      </w:r>
+      <w:proofErr w:type="spellStart"/>
+      <w:r>
+        <w:rPr>
+          <w:rFonts w:ascii="Arial" w:hAnsi="Arial" w:cs="Arial"/>
+          <w:sz w:val="24"/>
+          <w:szCs w:val="24"/>
+        </w:rPr>
+        <w:t>tại</w:t>
+      </w:r>
+      <w:proofErr w:type="spellEnd"/>
+      <w:r>
+        <w:rPr>
+          <w:rFonts w:ascii="Arial" w:hAnsi="Arial" w:cs="Arial"/>
+          <w:sz w:val="24"/>
+          <w:szCs w:val="24"/>
+        </w:rPr>
+        <w:t xml:space="preserve"> </w:t>
+      </w:r>
+      <w:proofErr w:type="spellStart"/>
+      <w:r>
+        <w:rPr>
+          <w:rFonts w:ascii="Arial" w:hAnsi="Arial" w:cs="Arial"/>
+          <w:sz w:val="24"/>
+          <w:szCs w:val="24"/>
+        </w:rPr>
+        <w:t>các</w:t>
+      </w:r>
+      <w:proofErr w:type="spellEnd"/>
+      <w:r>
+        <w:rPr>
+          <w:rFonts w:ascii="Arial" w:hAnsi="Arial" w:cs="Arial"/>
+          <w:sz w:val="24"/>
+          <w:szCs w:val="24"/>
+        </w:rPr>
+        <w:t xml:space="preserve"> </w:t>
+      </w:r>
+      <w:proofErr w:type="spellStart"/>
+      <w:r>
+        <w:rPr>
+          <w:rFonts w:ascii="Arial" w:hAnsi="Arial" w:cs="Arial"/>
+          <w:sz w:val="24"/>
+          <w:szCs w:val="24"/>
+        </w:rPr>
+        <w:t>lỗi</w:t>
+      </w:r>
+      <w:proofErr w:type="spellEnd"/>
+      <w:r>
+        <w:rPr>
+          <w:rFonts w:ascii="Arial" w:hAnsi="Arial" w:cs="Arial"/>
+          <w:sz w:val="24"/>
+          <w:szCs w:val="24"/>
+        </w:rPr>
+        <w:t xml:space="preserve"> </w:t>
+      </w:r>
+      <w:proofErr w:type="spellStart"/>
+      <w:r>
+        <w:rPr>
+          <w:rFonts w:ascii="Arial" w:hAnsi="Arial" w:cs="Arial"/>
+          <w:sz w:val="24"/>
+          <w:szCs w:val="24"/>
+        </w:rPr>
+        <w:t>chưa</w:t>
+      </w:r>
+      <w:proofErr w:type="spellEnd"/>
+      <w:r>
+        <w:rPr>
+          <w:rFonts w:ascii="Arial" w:hAnsi="Arial" w:cs="Arial"/>
+          <w:sz w:val="24"/>
+          <w:szCs w:val="24"/>
+        </w:rPr>
+        <w:t xml:space="preserve"> </w:t>
+      </w:r>
+      <w:proofErr w:type="spellStart"/>
+      <w:r>
+        <w:rPr>
+          <w:rFonts w:ascii="Arial" w:hAnsi="Arial" w:cs="Arial"/>
+          <w:sz w:val="24"/>
+          <w:szCs w:val="24"/>
+        </w:rPr>
+        <w:t>được</w:t>
+      </w:r>
+      <w:proofErr w:type="spellEnd"/>
+      <w:r>
+        <w:rPr>
+          <w:rFonts w:ascii="Arial" w:hAnsi="Arial" w:cs="Arial"/>
+          <w:sz w:val="24"/>
+          <w:szCs w:val="24"/>
+        </w:rPr>
+        <w:t xml:space="preserve"> </w:t>
+      </w:r>
+      <w:proofErr w:type="spellStart"/>
+      <w:r>
+        <w:rPr>
+          <w:rFonts w:ascii="Arial" w:hAnsi="Arial" w:cs="Arial"/>
+          <w:sz w:val="24"/>
+          <w:szCs w:val="24"/>
+        </w:rPr>
+        <w:t>khắc</w:t>
+      </w:r>
+      <w:proofErr w:type="spellEnd"/>
+      <w:r>
+        <w:rPr>
+          <w:rFonts w:ascii="Arial" w:hAnsi="Arial" w:cs="Arial"/>
+          <w:sz w:val="24"/>
+          <w:szCs w:val="24"/>
+        </w:rPr>
+        <w:t xml:space="preserve"> </w:t>
+      </w:r>
+      <w:proofErr w:type="spellStart"/>
+      <w:r>
+        <w:rPr>
+          <w:rFonts w:ascii="Arial" w:hAnsi="Arial" w:cs="Arial"/>
+          <w:sz w:val="24"/>
+          <w:szCs w:val="24"/>
+        </w:rPr>
+        <w:t>phục</w:t>
+      </w:r>
+      <w:proofErr w:type="spellEnd"/>
+      <w:r>
+        <w:rPr>
+          <w:rFonts w:ascii="Arial" w:hAnsi="Arial" w:cs="Arial"/>
+          <w:sz w:val="24"/>
+          <w:szCs w:val="24"/>
+        </w:rPr>
+        <w:t xml:space="preserve"> </w:t>
+      </w:r>
+      <w:proofErr w:type="spellStart"/>
+      <w:r>
+        <w:rPr>
+          <w:rFonts w:ascii="Arial" w:hAnsi="Arial" w:cs="Arial"/>
+          <w:sz w:val="24"/>
+          <w:szCs w:val="24"/>
+        </w:rPr>
+        <w:t>hoặc</w:t>
+      </w:r>
+      <w:proofErr w:type="spellEnd"/>
+      <w:r>
+        <w:rPr>
+          <w:rFonts w:ascii="Arial" w:hAnsi="Arial" w:cs="Arial"/>
+          <w:sz w:val="24"/>
+          <w:szCs w:val="24"/>
+        </w:rPr>
+        <w:t xml:space="preserve"> </w:t>
+      </w:r>
+      <w:proofErr w:type="spellStart"/>
+      <w:r>
+        <w:rPr>
+          <w:rFonts w:ascii="Arial" w:hAnsi="Arial" w:cs="Arial"/>
+          <w:sz w:val="24"/>
+          <w:szCs w:val="24"/>
+        </w:rPr>
+        <w:t>các</w:t>
+      </w:r>
+      <w:proofErr w:type="spellEnd"/>
+      <w:r>
+        <w:rPr>
+          <w:rFonts w:ascii="Arial" w:hAnsi="Arial" w:cs="Arial"/>
+          <w:sz w:val="24"/>
+          <w:szCs w:val="24"/>
+        </w:rPr>
+        <w:t xml:space="preserve"> </w:t>
+      </w:r>
+      <w:proofErr w:type="spellStart"/>
+      <w:r>
+        <w:rPr>
+          <w:rFonts w:ascii="Arial" w:hAnsi="Arial" w:cs="Arial"/>
+          <w:sz w:val="24"/>
+          <w:szCs w:val="24"/>
+        </w:rPr>
+        <w:t>đặc</w:t>
+      </w:r>
+      <w:proofErr w:type="spellEnd"/>
+      <w:r>
+        <w:rPr>
+          <w:rFonts w:ascii="Arial" w:hAnsi="Arial" w:cs="Arial"/>
+          <w:sz w:val="24"/>
+          <w:szCs w:val="24"/>
+        </w:rPr>
+        <w:t xml:space="preserve"> </w:t>
+      </w:r>
+      <w:proofErr w:type="spellStart"/>
+      <w:r>
+        <w:rPr>
+          <w:rFonts w:ascii="Arial" w:hAnsi="Arial" w:cs="Arial"/>
+          <w:sz w:val="24"/>
+          <w:szCs w:val="24"/>
+        </w:rPr>
+        <w:t>điểm</w:t>
+      </w:r>
+      <w:proofErr w:type="spellEnd"/>
+      <w:r>
+        <w:rPr>
+          <w:rFonts w:ascii="Arial" w:hAnsi="Arial" w:cs="Arial"/>
+          <w:sz w:val="24"/>
+          <w:szCs w:val="24"/>
+        </w:rPr>
+        <w:t xml:space="preserve"> </w:t>
+      </w:r>
+      <w:proofErr w:type="spellStart"/>
+      <w:r>
+        <w:rPr>
+          <w:rFonts w:ascii="Arial" w:hAnsi="Arial" w:cs="Arial"/>
+          <w:sz w:val="24"/>
+          <w:szCs w:val="24"/>
+        </w:rPr>
+        <w:t>không</w:t>
+      </w:r>
+      <w:proofErr w:type="spellEnd"/>
+      <w:r>
+        <w:rPr>
+          <w:rFonts w:ascii="Arial" w:hAnsi="Arial" w:cs="Arial"/>
+          <w:sz w:val="24"/>
+          <w:szCs w:val="24"/>
+        </w:rPr>
+        <w:t xml:space="preserve"> </w:t>
+      </w:r>
+      <w:proofErr w:type="spellStart"/>
+      <w:r>
+        <w:rPr>
+          <w:rFonts w:ascii="Arial" w:hAnsi="Arial" w:cs="Arial"/>
+          <w:sz w:val="24"/>
+          <w:szCs w:val="24"/>
+        </w:rPr>
+        <w:t>được</w:t>
+      </w:r>
+      <w:proofErr w:type="spellEnd"/>
+      <w:r>
+        <w:rPr>
+          <w:rFonts w:ascii="Arial" w:hAnsi="Arial" w:cs="Arial"/>
+          <w:sz w:val="24"/>
+          <w:szCs w:val="24"/>
+        </w:rPr>
+        <w:t xml:space="preserve"> </w:t>
+      </w:r>
+      <w:proofErr w:type="spellStart"/>
+      <w:r>
+        <w:rPr>
+          <w:rFonts w:ascii="Arial" w:hAnsi="Arial" w:cs="Arial"/>
+          <w:sz w:val="24"/>
+          <w:szCs w:val="24"/>
+        </w:rPr>
+        <w:t>báo</w:t>
+      </w:r>
+      <w:proofErr w:type="spellEnd"/>
+      <w:r>
+        <w:rPr>
+          <w:rFonts w:ascii="Arial" w:hAnsi="Arial" w:cs="Arial"/>
+          <w:sz w:val="24"/>
+          <w:szCs w:val="24"/>
+        </w:rPr>
+        <w:t xml:space="preserve"> </w:t>
+      </w:r>
+      <w:proofErr w:type="spellStart"/>
+      <w:r>
+        <w:rPr>
+          <w:rFonts w:ascii="Arial" w:hAnsi="Arial" w:cs="Arial"/>
+          <w:sz w:val="24"/>
+          <w:szCs w:val="24"/>
+        </w:rPr>
+        <w:t>cáo</w:t>
+      </w:r>
+      <w:proofErr w:type="spellEnd"/>
+      <w:r>
+        <w:rPr>
+          <w:rFonts w:ascii="Arial" w:hAnsi="Arial" w:cs="Arial"/>
+          <w:sz w:val="24"/>
+          <w:szCs w:val="24"/>
+        </w:rPr>
+        <w:t xml:space="preserve"> </w:t>
+      </w:r>
+      <w:proofErr w:type="spellStart"/>
+      <w:r>
+        <w:rPr>
+          <w:rFonts w:ascii="Arial" w:hAnsi="Arial" w:cs="Arial"/>
+          <w:sz w:val="24"/>
+          <w:szCs w:val="24"/>
+        </w:rPr>
+        <w:t>có</w:t>
+      </w:r>
+      <w:proofErr w:type="spellEnd"/>
+      <w:r>
+        <w:rPr>
+          <w:rFonts w:ascii="Arial" w:hAnsi="Arial" w:cs="Arial"/>
+          <w:sz w:val="24"/>
+          <w:szCs w:val="24"/>
+        </w:rPr>
+        <w:t xml:space="preserve"> </w:t>
+      </w:r>
+      <w:proofErr w:type="spellStart"/>
+      <w:r>
+        <w:rPr>
+          <w:rFonts w:ascii="Arial" w:hAnsi="Arial" w:cs="Arial"/>
+          <w:sz w:val="24"/>
+          <w:szCs w:val="24"/>
+        </w:rPr>
+        <w:t>thể</w:t>
+      </w:r>
+      <w:proofErr w:type="spellEnd"/>
+      <w:r>
+        <w:rPr>
+          <w:rFonts w:ascii="Arial" w:hAnsi="Arial" w:cs="Arial"/>
+          <w:sz w:val="24"/>
+          <w:szCs w:val="24"/>
+        </w:rPr>
+        <w:t xml:space="preserve"> vi </w:t>
+      </w:r>
+      <w:proofErr w:type="spellStart"/>
+      <w:r>
+        <w:rPr>
+          <w:rFonts w:ascii="Arial" w:hAnsi="Arial" w:cs="Arial"/>
+          <w:sz w:val="24"/>
+          <w:szCs w:val="24"/>
+        </w:rPr>
+        <w:t>phạm</w:t>
+      </w:r>
+      <w:proofErr w:type="spellEnd"/>
+      <w:r>
+        <w:rPr>
+          <w:rFonts w:ascii="Arial" w:hAnsi="Arial" w:cs="Arial"/>
+          <w:sz w:val="24"/>
+          <w:szCs w:val="24"/>
+        </w:rPr>
+        <w:t xml:space="preserve"> </w:t>
+      </w:r>
+      <w:proofErr w:type="spellStart"/>
+      <w:r>
+        <w:rPr>
+          <w:rFonts w:ascii="Arial" w:hAnsi="Arial" w:cs="Arial"/>
+          <w:sz w:val="24"/>
+          <w:szCs w:val="24"/>
+        </w:rPr>
+        <w:t>các</w:t>
+      </w:r>
+      <w:proofErr w:type="spellEnd"/>
+      <w:r>
+        <w:rPr>
+          <w:rFonts w:ascii="Arial" w:hAnsi="Arial" w:cs="Arial"/>
+          <w:sz w:val="24"/>
+          <w:szCs w:val="24"/>
+        </w:rPr>
+        <w:t xml:space="preserve"> </w:t>
+      </w:r>
+      <w:proofErr w:type="spellStart"/>
+      <w:r>
+        <w:rPr>
+          <w:rFonts w:ascii="Arial" w:hAnsi="Arial" w:cs="Arial"/>
+          <w:sz w:val="24"/>
+          <w:szCs w:val="24"/>
+        </w:rPr>
+        <w:t>điều</w:t>
+      </w:r>
+      <w:proofErr w:type="spellEnd"/>
+      <w:r>
+        <w:rPr>
+          <w:rFonts w:ascii="Arial" w:hAnsi="Arial" w:cs="Arial"/>
+          <w:sz w:val="24"/>
+          <w:szCs w:val="24"/>
+        </w:rPr>
+        <w:t xml:space="preserve"> </w:t>
+      </w:r>
+      <w:proofErr w:type="spellStart"/>
+      <w:r>
+        <w:rPr>
+          <w:rFonts w:ascii="Arial" w:hAnsi="Arial" w:cs="Arial"/>
+          <w:sz w:val="24"/>
+          <w:szCs w:val="24"/>
+        </w:rPr>
+        <w:t>kiện</w:t>
+      </w:r>
+      <w:proofErr w:type="spellEnd"/>
+      <w:r>
+        <w:rPr>
+          <w:rFonts w:ascii="Arial" w:hAnsi="Arial" w:cs="Arial"/>
+          <w:sz w:val="24"/>
+          <w:szCs w:val="24"/>
+        </w:rPr>
+        <w:t xml:space="preserve"> </w:t>
+      </w:r>
+      <w:proofErr w:type="spellStart"/>
+      <w:r>
+        <w:rPr>
+          <w:rFonts w:ascii="Arial" w:hAnsi="Arial" w:cs="Arial"/>
+          <w:sz w:val="24"/>
+          <w:szCs w:val="24"/>
+        </w:rPr>
+        <w:t>sử</w:t>
+      </w:r>
+      <w:proofErr w:type="spellEnd"/>
+      <w:r>
+        <w:rPr>
+          <w:rFonts w:ascii="Arial" w:hAnsi="Arial" w:cs="Arial"/>
+          <w:sz w:val="24"/>
+          <w:szCs w:val="24"/>
+        </w:rPr>
+        <w:t xml:space="preserve"> </w:t>
+      </w:r>
+      <w:proofErr w:type="spellStart"/>
+      <w:r>
+        <w:rPr>
+          <w:rFonts w:ascii="Arial" w:hAnsi="Arial" w:cs="Arial"/>
+          <w:sz w:val="24"/>
+          <w:szCs w:val="24"/>
+        </w:rPr>
+        <w:t>dụng</w:t>
+      </w:r>
+      <w:proofErr w:type="spellEnd"/>
+      <w:r>
+        <w:rPr>
+          <w:rFonts w:ascii="Arial" w:hAnsi="Arial" w:cs="Arial"/>
+          <w:sz w:val="24"/>
+          <w:szCs w:val="24"/>
+        </w:rPr>
+        <w:t xml:space="preserve"> </w:t>
+      </w:r>
+      <w:proofErr w:type="spellStart"/>
+      <w:r>
+        <w:rPr>
+          <w:rFonts w:ascii="Arial" w:hAnsi="Arial" w:cs="Arial"/>
+          <w:sz w:val="24"/>
+          <w:szCs w:val="24"/>
+        </w:rPr>
+        <w:t>và</w:t>
+      </w:r>
+      <w:proofErr w:type="spellEnd"/>
+      <w:r>
+        <w:rPr>
+          <w:rFonts w:ascii="Arial" w:hAnsi="Arial" w:cs="Arial"/>
+          <w:sz w:val="24"/>
+          <w:szCs w:val="24"/>
+        </w:rPr>
+        <w:t xml:space="preserve"> </w:t>
+      </w:r>
+      <w:proofErr w:type="spellStart"/>
+      <w:r>
+        <w:rPr>
+          <w:rFonts w:ascii="Arial" w:hAnsi="Arial" w:cs="Arial"/>
+          <w:sz w:val="24"/>
+          <w:szCs w:val="24"/>
+        </w:rPr>
+        <w:t>hoạt</w:t>
+      </w:r>
+      <w:proofErr w:type="spellEnd"/>
+      <w:r>
+        <w:rPr>
+          <w:rFonts w:ascii="Arial" w:hAnsi="Arial" w:cs="Arial"/>
+          <w:sz w:val="24"/>
+          <w:szCs w:val="24"/>
+        </w:rPr>
+        <w:t xml:space="preserve"> </w:t>
+      </w:r>
+      <w:proofErr w:type="spellStart"/>
+      <w:r>
+        <w:rPr>
+          <w:rFonts w:ascii="Arial" w:hAnsi="Arial" w:cs="Arial"/>
+          <w:sz w:val="24"/>
+          <w:szCs w:val="24"/>
+        </w:rPr>
+        <w:t>động</w:t>
+      </w:r>
+      <w:proofErr w:type="spellEnd"/>
+      <w:r>
+        <w:rPr>
+          <w:rFonts w:ascii="Arial" w:hAnsi="Arial" w:cs="Arial"/>
+          <w:sz w:val="24"/>
+          <w:szCs w:val="24"/>
+        </w:rPr>
+        <w:t xml:space="preserve"> </w:t>
+      </w:r>
+      <w:proofErr w:type="spellStart"/>
+      <w:r>
+        <w:rPr>
+          <w:rFonts w:ascii="Arial" w:hAnsi="Arial" w:cs="Arial"/>
+          <w:sz w:val="24"/>
+          <w:szCs w:val="24"/>
+        </w:rPr>
+        <w:t>dự</w:t>
+      </w:r>
+      <w:proofErr w:type="spellEnd"/>
+      <w:r>
+        <w:rPr>
+          <w:rFonts w:ascii="Arial" w:hAnsi="Arial" w:cs="Arial"/>
+          <w:sz w:val="24"/>
+          <w:szCs w:val="24"/>
+        </w:rPr>
+        <w:t xml:space="preserve"> </w:t>
+      </w:r>
+      <w:proofErr w:type="spellStart"/>
+      <w:r>
+        <w:rPr>
+          <w:rFonts w:ascii="Arial" w:hAnsi="Arial" w:cs="Arial"/>
+          <w:sz w:val="24"/>
+          <w:szCs w:val="24"/>
+        </w:rPr>
+        <w:t>kiến</w:t>
+      </w:r>
+      <w:proofErr w:type="spellEnd"/>
+      <w:r>
+        <w:rPr>
+          <w:rFonts w:ascii="Arial" w:hAnsi="Arial" w:cs="Arial"/>
+          <w:sz w:val="24"/>
+          <w:szCs w:val="24"/>
         </w:rPr>
         <w:t>,</w:t>
       </w:r>
@@ -15672,609 +16273,17 @@
           <w:rFonts w:ascii="Arial" w:hAnsi="Arial" w:cs="Arial"/>
           <w:sz w:val="24"/>
           <w:szCs w:val="24"/>
-        </w:rPr>
-        <w:t xml:space="preserve"> </w:t>
-      </w:r>
-      <w:proofErr w:type="spellStart"/>
-      <w:r>
-        <w:rPr>
-          <w:rFonts w:ascii="Arial" w:hAnsi="Arial" w:cs="Arial"/>
-          <w:sz w:val="24"/>
-          <w:szCs w:val="24"/>
-        </w:rPr>
-        <w:t>có</w:t>
-      </w:r>
-      <w:proofErr w:type="spellEnd"/>
-      <w:r>
-        <w:rPr>
-          <w:rFonts w:ascii="Arial" w:hAnsi="Arial" w:cs="Arial"/>
-          <w:sz w:val="24"/>
-          <w:szCs w:val="24"/>
-        </w:rPr>
-        <w:t xml:space="preserve"> </w:t>
-      </w:r>
-      <w:proofErr w:type="spellStart"/>
-      <w:r>
-        <w:rPr>
-          <w:rFonts w:ascii="Arial" w:hAnsi="Arial" w:cs="Arial"/>
-          <w:sz w:val="24"/>
-          <w:szCs w:val="24"/>
-        </w:rPr>
-        <w:t>nguy</w:t>
-      </w:r>
-      <w:proofErr w:type="spellEnd"/>
-      <w:r>
-        <w:rPr>
-          <w:rFonts w:ascii="Arial" w:hAnsi="Arial" w:cs="Arial"/>
-          <w:sz w:val="24"/>
-          <w:szCs w:val="24"/>
-        </w:rPr>
-        <w:t xml:space="preserve"> </w:t>
-      </w:r>
-      <w:proofErr w:type="spellStart"/>
-      <w:r>
-        <w:rPr>
-          <w:rFonts w:ascii="Arial" w:hAnsi="Arial" w:cs="Arial"/>
-          <w:sz w:val="24"/>
-          <w:szCs w:val="24"/>
-        </w:rPr>
-        <w:t>cơ</w:t>
-      </w:r>
-      <w:proofErr w:type="spellEnd"/>
-      <w:r>
-        <w:rPr>
-          <w:rFonts w:ascii="Arial" w:hAnsi="Arial" w:cs="Arial"/>
-          <w:sz w:val="24"/>
-          <w:szCs w:val="24"/>
-        </w:rPr>
-        <w:t xml:space="preserve"> </w:t>
-      </w:r>
-      <w:proofErr w:type="spellStart"/>
-      <w:r>
-        <w:rPr>
-          <w:rFonts w:ascii="Arial" w:hAnsi="Arial" w:cs="Arial"/>
-          <w:sz w:val="24"/>
-          <w:szCs w:val="24"/>
-        </w:rPr>
-        <w:t>tồn</w:t>
-      </w:r>
-      <w:proofErr w:type="spellEnd"/>
-      <w:r>
-        <w:rPr>
-          <w:rFonts w:ascii="Arial" w:hAnsi="Arial" w:cs="Arial"/>
-          <w:sz w:val="24"/>
-          <w:szCs w:val="24"/>
-        </w:rPr>
-        <w:t xml:space="preserve"> </w:t>
-      </w:r>
-      <w:proofErr w:type="spellStart"/>
-      <w:r>
-        <w:rPr>
-          <w:rFonts w:ascii="Arial" w:hAnsi="Arial" w:cs="Arial"/>
-          <w:sz w:val="24"/>
-          <w:szCs w:val="24"/>
-        </w:rPr>
-        <w:t>tại</w:t>
-      </w:r>
-      <w:proofErr w:type="spellEnd"/>
-      <w:r>
-        <w:rPr>
-          <w:rFonts w:ascii="Arial" w:hAnsi="Arial" w:cs="Arial"/>
-          <w:sz w:val="24"/>
-          <w:szCs w:val="24"/>
-        </w:rPr>
-        <w:t xml:space="preserve"> </w:t>
-      </w:r>
-      <w:proofErr w:type="spellStart"/>
-      <w:r>
-        <w:rPr>
-          <w:rFonts w:ascii="Arial" w:hAnsi="Arial" w:cs="Arial"/>
-          <w:sz w:val="24"/>
-          <w:szCs w:val="24"/>
-        </w:rPr>
-        <w:t>các</w:t>
-      </w:r>
-      <w:proofErr w:type="spellEnd"/>
-      <w:r>
-        <w:rPr>
-          <w:rFonts w:ascii="Arial" w:hAnsi="Arial" w:cs="Arial"/>
-          <w:sz w:val="24"/>
-          <w:szCs w:val="24"/>
-        </w:rPr>
-        <w:t xml:space="preserve"> </w:t>
-      </w:r>
-      <w:proofErr w:type="spellStart"/>
-      <w:r>
-        <w:rPr>
-          <w:rFonts w:ascii="Arial" w:hAnsi="Arial" w:cs="Arial"/>
-          <w:sz w:val="24"/>
-          <w:szCs w:val="24"/>
-        </w:rPr>
-        <w:t>lỗi</w:t>
-      </w:r>
-      <w:proofErr w:type="spellEnd"/>
-      <w:r>
-        <w:rPr>
-          <w:rFonts w:ascii="Arial" w:hAnsi="Arial" w:cs="Arial"/>
-          <w:sz w:val="24"/>
-          <w:szCs w:val="24"/>
-        </w:rPr>
-        <w:t xml:space="preserve"> </w:t>
-      </w:r>
-      <w:proofErr w:type="spellStart"/>
-      <w:r>
-        <w:rPr>
-          <w:rFonts w:ascii="Arial" w:hAnsi="Arial" w:cs="Arial"/>
-          <w:sz w:val="24"/>
-          <w:szCs w:val="24"/>
-        </w:rPr>
-        <w:t>chưa</w:t>
-      </w:r>
-      <w:proofErr w:type="spellEnd"/>
-      <w:r>
-        <w:rPr>
-          <w:rFonts w:ascii="Arial" w:hAnsi="Arial" w:cs="Arial"/>
-          <w:sz w:val="24"/>
-          <w:szCs w:val="24"/>
-        </w:rPr>
-        <w:t xml:space="preserve"> </w:t>
-      </w:r>
-      <w:proofErr w:type="spellStart"/>
-      <w:r>
-        <w:rPr>
-          <w:rFonts w:ascii="Arial" w:hAnsi="Arial" w:cs="Arial"/>
-          <w:sz w:val="24"/>
-          <w:szCs w:val="24"/>
-        </w:rPr>
-        <w:t>được</w:t>
-      </w:r>
-      <w:proofErr w:type="spellEnd"/>
-      <w:r>
-        <w:rPr>
-          <w:rFonts w:ascii="Arial" w:hAnsi="Arial" w:cs="Arial"/>
-          <w:sz w:val="24"/>
-          <w:szCs w:val="24"/>
-        </w:rPr>
-        <w:t xml:space="preserve"> </w:t>
-      </w:r>
-      <w:proofErr w:type="spellStart"/>
-      <w:r>
-        <w:rPr>
-          <w:rFonts w:ascii="Arial" w:hAnsi="Arial" w:cs="Arial"/>
-          <w:sz w:val="24"/>
-          <w:szCs w:val="24"/>
-        </w:rPr>
-        <w:t>khắc</w:t>
-      </w:r>
-      <w:proofErr w:type="spellEnd"/>
-      <w:r>
-        <w:rPr>
-          <w:rFonts w:ascii="Arial" w:hAnsi="Arial" w:cs="Arial"/>
-          <w:sz w:val="24"/>
-          <w:szCs w:val="24"/>
-        </w:rPr>
-        <w:t xml:space="preserve"> </w:t>
-      </w:r>
-      <w:proofErr w:type="spellStart"/>
-      <w:r>
-        <w:rPr>
-          <w:rFonts w:ascii="Arial" w:hAnsi="Arial" w:cs="Arial"/>
-          <w:sz w:val="24"/>
-          <w:szCs w:val="24"/>
-        </w:rPr>
-        <w:t>phục</w:t>
-      </w:r>
-      <w:proofErr w:type="spellEnd"/>
-      <w:r>
-        <w:rPr>
-          <w:rFonts w:ascii="Arial" w:hAnsi="Arial" w:cs="Arial"/>
-          <w:sz w:val="24"/>
-          <w:szCs w:val="24"/>
-        </w:rPr>
-        <w:t xml:space="preserve"> </w:t>
-      </w:r>
-      <w:proofErr w:type="spellStart"/>
-      <w:r>
-        <w:rPr>
-          <w:rFonts w:ascii="Arial" w:hAnsi="Arial" w:cs="Arial"/>
-          <w:sz w:val="24"/>
-          <w:szCs w:val="24"/>
-        </w:rPr>
-        <w:t>hoặc</w:t>
-      </w:r>
-      <w:proofErr w:type="spellEnd"/>
-      <w:r>
-        <w:rPr>
-          <w:rFonts w:ascii="Arial" w:hAnsi="Arial" w:cs="Arial"/>
-          <w:sz w:val="24"/>
-          <w:szCs w:val="24"/>
-        </w:rPr>
-        <w:t xml:space="preserve"> </w:t>
-      </w:r>
-      <w:proofErr w:type="spellStart"/>
-      <w:r>
-        <w:rPr>
-          <w:rFonts w:ascii="Arial" w:hAnsi="Arial" w:cs="Arial"/>
-          <w:sz w:val="24"/>
-          <w:szCs w:val="24"/>
-        </w:rPr>
-        <w:t>các</w:t>
-      </w:r>
-      <w:proofErr w:type="spellEnd"/>
-      <w:r>
-        <w:rPr>
-          <w:rFonts w:ascii="Arial" w:hAnsi="Arial" w:cs="Arial"/>
-          <w:sz w:val="24"/>
-          <w:szCs w:val="24"/>
-        </w:rPr>
-        <w:t xml:space="preserve"> </w:t>
-      </w:r>
-      <w:proofErr w:type="spellStart"/>
-      <w:r>
-        <w:rPr>
-          <w:rFonts w:ascii="Arial" w:hAnsi="Arial" w:cs="Arial"/>
-          <w:sz w:val="24"/>
-          <w:szCs w:val="24"/>
-        </w:rPr>
-        <w:t>đặc</w:t>
-      </w:r>
-      <w:proofErr w:type="spellEnd"/>
-      <w:r>
-        <w:rPr>
-          <w:rFonts w:ascii="Arial" w:hAnsi="Arial" w:cs="Arial"/>
-          <w:sz w:val="24"/>
-          <w:szCs w:val="24"/>
-        </w:rPr>
-        <w:t xml:space="preserve"> </w:t>
-      </w:r>
-      <w:proofErr w:type="spellStart"/>
-      <w:r>
-        <w:rPr>
-          <w:rFonts w:ascii="Arial" w:hAnsi="Arial" w:cs="Arial"/>
-          <w:sz w:val="24"/>
-          <w:szCs w:val="24"/>
-        </w:rPr>
-        <w:t>điểm</w:t>
-      </w:r>
-      <w:proofErr w:type="spellEnd"/>
-      <w:r>
-        <w:rPr>
-          <w:rFonts w:ascii="Arial" w:hAnsi="Arial" w:cs="Arial"/>
-          <w:sz w:val="24"/>
-          <w:szCs w:val="24"/>
-        </w:rPr>
-        <w:t xml:space="preserve"> </w:t>
-      </w:r>
-      <w:proofErr w:type="spellStart"/>
-      <w:r>
-        <w:rPr>
-          <w:rFonts w:ascii="Arial" w:hAnsi="Arial" w:cs="Arial"/>
-          <w:sz w:val="24"/>
-          <w:szCs w:val="24"/>
-        </w:rPr>
-        <w:t>không</w:t>
-      </w:r>
-      <w:proofErr w:type="spellEnd"/>
-      <w:r>
-        <w:rPr>
-          <w:rFonts w:ascii="Arial" w:hAnsi="Arial" w:cs="Arial"/>
-          <w:sz w:val="24"/>
-          <w:szCs w:val="24"/>
-        </w:rPr>
-        <w:t xml:space="preserve"> </w:t>
-      </w:r>
-      <w:proofErr w:type="spellStart"/>
-      <w:r>
-        <w:rPr>
-          <w:rFonts w:ascii="Arial" w:hAnsi="Arial" w:cs="Arial"/>
-          <w:sz w:val="24"/>
-          <w:szCs w:val="24"/>
-        </w:rPr>
-        <w:t>được</w:t>
-      </w:r>
-      <w:proofErr w:type="spellEnd"/>
-      <w:r>
-        <w:rPr>
-          <w:rFonts w:ascii="Arial" w:hAnsi="Arial" w:cs="Arial"/>
-          <w:sz w:val="24"/>
-          <w:szCs w:val="24"/>
-        </w:rPr>
-        <w:t xml:space="preserve"> </w:t>
-      </w:r>
-      <w:proofErr w:type="spellStart"/>
-      <w:r>
-        <w:rPr>
-          <w:rFonts w:ascii="Arial" w:hAnsi="Arial" w:cs="Arial"/>
-          <w:sz w:val="24"/>
-          <w:szCs w:val="24"/>
-        </w:rPr>
-        <w:t>báo</w:t>
-      </w:r>
-      <w:proofErr w:type="spellEnd"/>
-      <w:r>
-        <w:rPr>
-          <w:rFonts w:ascii="Arial" w:hAnsi="Arial" w:cs="Arial"/>
-          <w:sz w:val="24"/>
-          <w:szCs w:val="24"/>
-        </w:rPr>
-        <w:t xml:space="preserve"> </w:t>
-      </w:r>
-      <w:proofErr w:type="spellStart"/>
-      <w:r>
-        <w:rPr>
-          <w:rFonts w:ascii="Arial" w:hAnsi="Arial" w:cs="Arial"/>
-          <w:sz w:val="24"/>
-          <w:szCs w:val="24"/>
-        </w:rPr>
-        <w:t>cáo</w:t>
-      </w:r>
-      <w:proofErr w:type="spellEnd"/>
-      <w:r>
-        <w:rPr>
-          <w:rFonts w:ascii="Arial" w:hAnsi="Arial" w:cs="Arial"/>
-          <w:sz w:val="24"/>
-          <w:szCs w:val="24"/>
-        </w:rPr>
-        <w:t xml:space="preserve"> </w:t>
-      </w:r>
-      <w:proofErr w:type="spellStart"/>
-      <w:r>
-        <w:rPr>
-          <w:rFonts w:ascii="Arial" w:hAnsi="Arial" w:cs="Arial"/>
-          <w:sz w:val="24"/>
-          <w:szCs w:val="24"/>
-        </w:rPr>
-        <w:t>có</w:t>
-      </w:r>
-      <w:proofErr w:type="spellEnd"/>
-      <w:r>
-        <w:rPr>
-          <w:rFonts w:ascii="Arial" w:hAnsi="Arial" w:cs="Arial"/>
-          <w:sz w:val="24"/>
-          <w:szCs w:val="24"/>
-        </w:rPr>
-        <w:t xml:space="preserve"> </w:t>
-      </w:r>
-      <w:proofErr w:type="spellStart"/>
-      <w:r>
-        <w:rPr>
-          <w:rFonts w:ascii="Arial" w:hAnsi="Arial" w:cs="Arial"/>
-          <w:sz w:val="24"/>
-          <w:szCs w:val="24"/>
-        </w:rPr>
-        <w:t>thể</w:t>
-      </w:r>
-      <w:proofErr w:type="spellEnd"/>
-      <w:r>
-        <w:rPr>
-          <w:rFonts w:ascii="Arial" w:hAnsi="Arial" w:cs="Arial"/>
-          <w:sz w:val="24"/>
-          <w:szCs w:val="24"/>
-        </w:rPr>
-        <w:t xml:space="preserve"> vi </w:t>
-      </w:r>
-      <w:proofErr w:type="spellStart"/>
-      <w:r>
-        <w:rPr>
-          <w:rFonts w:ascii="Arial" w:hAnsi="Arial" w:cs="Arial"/>
-          <w:sz w:val="24"/>
-          <w:szCs w:val="24"/>
-        </w:rPr>
-        <w:t>phạm</w:t>
-      </w:r>
-      <w:proofErr w:type="spellEnd"/>
-      <w:r>
-        <w:rPr>
-          <w:rFonts w:ascii="Arial" w:hAnsi="Arial" w:cs="Arial"/>
-          <w:sz w:val="24"/>
-          <w:szCs w:val="24"/>
-        </w:rPr>
-        <w:t xml:space="preserve"> </w:t>
-      </w:r>
-      <w:proofErr w:type="spellStart"/>
-      <w:r>
-        <w:rPr>
-          <w:rFonts w:ascii="Arial" w:hAnsi="Arial" w:cs="Arial"/>
-          <w:sz w:val="24"/>
-          <w:szCs w:val="24"/>
-        </w:rPr>
-        <w:t>các</w:t>
-      </w:r>
-      <w:proofErr w:type="spellEnd"/>
-      <w:r>
-        <w:rPr>
-          <w:rFonts w:ascii="Arial" w:hAnsi="Arial" w:cs="Arial"/>
-          <w:sz w:val="24"/>
-          <w:szCs w:val="24"/>
-        </w:rPr>
-        <w:t xml:space="preserve"> </w:t>
-      </w:r>
-      <w:proofErr w:type="spellStart"/>
-      <w:r>
-        <w:rPr>
-          <w:rFonts w:ascii="Arial" w:hAnsi="Arial" w:cs="Arial"/>
-          <w:sz w:val="24"/>
-          <w:szCs w:val="24"/>
-        </w:rPr>
-        <w:t>điều</w:t>
-      </w:r>
-      <w:proofErr w:type="spellEnd"/>
-      <w:r>
-        <w:rPr>
-          <w:rFonts w:ascii="Arial" w:hAnsi="Arial" w:cs="Arial"/>
-          <w:sz w:val="24"/>
-          <w:szCs w:val="24"/>
-        </w:rPr>
-        <w:t xml:space="preserve"> </w:t>
-      </w:r>
-      <w:proofErr w:type="spellStart"/>
-      <w:r>
-        <w:rPr>
-          <w:rFonts w:ascii="Arial" w:hAnsi="Arial" w:cs="Arial"/>
-          <w:sz w:val="24"/>
-          <w:szCs w:val="24"/>
-        </w:rPr>
-        <w:t>kiện</w:t>
-      </w:r>
-      <w:proofErr w:type="spellEnd"/>
-      <w:r>
-        <w:rPr>
-          <w:rFonts w:ascii="Arial" w:hAnsi="Arial" w:cs="Arial"/>
-          <w:sz w:val="24"/>
-          <w:szCs w:val="24"/>
-        </w:rPr>
-        <w:t xml:space="preserve"> </w:t>
-      </w:r>
-      <w:proofErr w:type="spellStart"/>
-      <w:r>
-        <w:rPr>
-          <w:rFonts w:ascii="Arial" w:hAnsi="Arial" w:cs="Arial"/>
-          <w:sz w:val="24"/>
-          <w:szCs w:val="24"/>
-        </w:rPr>
-        <w:t>sử</w:t>
-      </w:r>
-      <w:proofErr w:type="spellEnd"/>
-      <w:r>
-        <w:rPr>
-          <w:rFonts w:ascii="Arial" w:hAnsi="Arial" w:cs="Arial"/>
-          <w:sz w:val="24"/>
-          <w:szCs w:val="24"/>
-        </w:rPr>
-        <w:t xml:space="preserve"> </w:t>
-      </w:r>
-      <w:proofErr w:type="spellStart"/>
-      <w:r>
-        <w:rPr>
-          <w:rFonts w:ascii="Arial" w:hAnsi="Arial" w:cs="Arial"/>
-          <w:sz w:val="24"/>
-          <w:szCs w:val="24"/>
-        </w:rPr>
-        <w:t>dụng</w:t>
-      </w:r>
-      <w:proofErr w:type="spellEnd"/>
-      <w:r>
-        <w:rPr>
-          <w:rFonts w:ascii="Arial" w:hAnsi="Arial" w:cs="Arial"/>
-          <w:sz w:val="24"/>
-          <w:szCs w:val="24"/>
-        </w:rPr>
-        <w:t xml:space="preserve"> </w:t>
-      </w:r>
-      <w:proofErr w:type="spellStart"/>
-      <w:r>
-        <w:rPr>
-          <w:rFonts w:ascii="Arial" w:hAnsi="Arial" w:cs="Arial"/>
-          <w:sz w:val="24"/>
-          <w:szCs w:val="24"/>
-        </w:rPr>
-        <w:t>và</w:t>
-      </w:r>
-      <w:proofErr w:type="spellEnd"/>
-      <w:r>
-        <w:rPr>
-          <w:rFonts w:ascii="Arial" w:hAnsi="Arial" w:cs="Arial"/>
-          <w:sz w:val="24"/>
-          <w:szCs w:val="24"/>
-        </w:rPr>
-        <w:t xml:space="preserve"> </w:t>
-      </w:r>
-      <w:proofErr w:type="spellStart"/>
-      <w:r>
-        <w:rPr>
-          <w:rFonts w:ascii="Arial" w:hAnsi="Arial" w:cs="Arial"/>
-          <w:sz w:val="24"/>
-          <w:szCs w:val="24"/>
-        </w:rPr>
-        <w:t>hoạt</w:t>
-      </w:r>
-      <w:proofErr w:type="spellEnd"/>
-      <w:r>
-        <w:rPr>
-          <w:rFonts w:ascii="Arial" w:hAnsi="Arial" w:cs="Arial"/>
-          <w:sz w:val="24"/>
-          <w:szCs w:val="24"/>
-        </w:rPr>
-        <w:t xml:space="preserve"> </w:t>
-      </w:r>
-      <w:proofErr w:type="spellStart"/>
-      <w:r>
-        <w:rPr>
-          <w:rFonts w:ascii="Arial" w:hAnsi="Arial" w:cs="Arial"/>
-          <w:sz w:val="24"/>
-          <w:szCs w:val="24"/>
-        </w:rPr>
-        <w:t>động</w:t>
-      </w:r>
-      <w:proofErr w:type="spellEnd"/>
-      <w:r>
-        <w:rPr>
-          <w:rFonts w:ascii="Arial" w:hAnsi="Arial" w:cs="Arial"/>
-          <w:sz w:val="24"/>
-          <w:szCs w:val="24"/>
-        </w:rPr>
-        <w:t xml:space="preserve"> </w:t>
-      </w:r>
-      <w:proofErr w:type="spellStart"/>
-      <w:r>
-        <w:rPr>
-          <w:rFonts w:ascii="Arial" w:hAnsi="Arial" w:cs="Arial"/>
-          <w:sz w:val="24"/>
-          <w:szCs w:val="24"/>
-        </w:rPr>
-        <w:t>dự</w:t>
-      </w:r>
-      <w:proofErr w:type="spellEnd"/>
-      <w:r>
-        <w:rPr>
-          <w:rFonts w:ascii="Arial" w:hAnsi="Arial" w:cs="Arial"/>
-          <w:sz w:val="24"/>
-          <w:szCs w:val="24"/>
-        </w:rPr>
-        <w:t xml:space="preserve"> </w:t>
-      </w:r>
-      <w:proofErr w:type="spellStart"/>
-      <w:r>
-        <w:rPr>
-          <w:rFonts w:ascii="Arial" w:hAnsi="Arial" w:cs="Arial"/>
-          <w:sz w:val="24"/>
-          <w:szCs w:val="24"/>
-        </w:rPr>
-        <w:t>kiến</w:t>
-      </w:r>
-      <w:proofErr w:type="spellEnd"/>
-      <w:r>
-        <w:rPr>
-          <w:rFonts w:ascii="Arial" w:hAnsi="Arial" w:cs="Arial"/>
-          <w:sz w:val="24"/>
-          <w:szCs w:val="24"/>
-        </w:rPr>
-        <w:t>,</w:t>
-      </w:r>
-      <w:r>
-        <w:rPr>
-          <w:rFonts w:ascii="Arial" w:hAnsi="Arial" w:cs="Arial"/>
-          <w:sz w:val="24"/>
-          <w:szCs w:val="24"/>
-          <w:lang w:val="vi-VN"/>
-        </w:rPr>
-        <w:t xml:space="preserve"> </w:t>
-      </w:r>
-      <w:r>
-        <w:rPr>
-          <w:rFonts w:ascii="Arial" w:hAnsi="Arial" w:cs="Arial"/>
-          <w:sz w:val="24"/>
-          <w:szCs w:val="24"/>
-        </w:rPr>
-        <w:t xml:space="preserve">the code may be kept outside of reach for </w:t>
-      </w:r>
-      <w:r>
-        <w:rPr>
-          <w:rFonts w:ascii="Arial" w:hAnsi="Arial" w:cs="Arial"/>
-          <w:sz w:val="24"/>
-          <w:szCs w:val="24"/>
-        </w:rPr>
-        <w:t>users</w:t>
+          <w:lang w:val="vi-VN"/>
+        </w:rPr>
+        <w:t xml:space="preserve"> </w:t>
+      </w:r>
+      <w:r>
+        <w:rPr>
+          <w:rFonts w:ascii="Arial" w:hAnsi="Arial" w:cs="Arial"/>
+          <w:sz w:val="24"/>
+          <w:szCs w:val="24"/>
+        </w:rPr>
+        <w:t>the code may be kept outside of reach for users</w:t>
       </w:r>
       <w:r>
         <w:rPr>
@@ -16300,11 +16309,22 @@
       <w:r>
         <w:rPr>
           <w:rFonts w:ascii="Arial" w:hAnsi="Arial" w:cs="Arial"/>
-          <w:sz w:val="24"/>
-          <w:szCs w:val="24"/>
-          <w:lang w:val="vi-VN"/>
-        </w:rPr>
-        <w:t>9.3 Sofware Architecture:</w:t>
+          <w:b/>
+          <w:bCs/>
+          <w:sz w:val="24"/>
+          <w:szCs w:val="24"/>
+          <w:lang w:val="vi-VN"/>
+        </w:rPr>
+        <w:t>9.3 Sofware Architecture</w:t>
+      </w:r>
+      <w:r>
+        <w:rPr>
+          <w:rFonts w:ascii="Arial" w:hAnsi="Arial" w:cs="Arial"/>
+          <w:sz w:val="24"/>
+          <w:szCs w:val="24"/>
+          <w:lang w:val="vi-VN"/>
+        </w:rPr>
+        <w:t>:</w:t>
       </w:r>
     </w:p>
     <w:p>
@@ -16387,15 +16407,7 @@
           <w:sz w:val="24"/>
           <w:szCs w:val="24"/>
         </w:rPr>
-        <w:t xml:space="preserve">Monolithic </w:t>
-      </w:r>
-      <w:r>
-        <w:rPr>
-          <w:rFonts w:ascii="Arial" w:hAnsi="Arial" w:cs="Arial"/>
-          <w:sz w:val="24"/>
-          <w:szCs w:val="24"/>
-        </w:rPr>
-        <w:t>Design</w:t>
+        <w:t>Monolithic Design</w:t>
       </w:r>
       <w:r>
         <w:rPr>
@@ -16430,15 +16442,7 @@
           <w:sz w:val="24"/>
           <w:szCs w:val="24"/>
         </w:rPr>
-        <w:t xml:space="preserve"> </w:t>
-      </w:r>
-      <w:r>
-        <w:rPr>
-          <w:rFonts w:ascii="Arial" w:hAnsi="Arial" w:cs="Arial"/>
-          <w:sz w:val="24"/>
-          <w:szCs w:val="24"/>
-        </w:rPr>
-        <w:t>ledger</w:t>
+        <w:t xml:space="preserve"> ledger</w:t>
       </w:r>
       <w:r>
         <w:rPr>
@@ -16582,15 +16586,7 @@
           <w:sz w:val="24"/>
           <w:szCs w:val="24"/>
         </w:rPr>
-        <w:t xml:space="preserve"> </w:t>
-      </w:r>
-      <w:r>
-        <w:rPr>
-          <w:rFonts w:ascii="Arial" w:hAnsi="Arial" w:cs="Arial"/>
-          <w:sz w:val="24"/>
-          <w:szCs w:val="24"/>
-        </w:rPr>
-        <w:t>Design</w:t>
+        <w:t xml:space="preserve"> Design</w:t>
       </w:r>
       <w:r>
         <w:rPr>
@@ -16677,15 +16673,7 @@
           <w:sz w:val="24"/>
           <w:szCs w:val="24"/>
         </w:rPr>
-        <w:t>a</w:t>
-      </w:r>
-      <w:r>
-        <w:rPr>
-          <w:rFonts w:ascii="Arial" w:hAnsi="Arial" w:cs="Arial"/>
-          <w:sz w:val="24"/>
-          <w:szCs w:val="24"/>
-        </w:rPr>
-        <w:t xml:space="preserve">lso Hyperledger Fabric follows a </w:t>
+        <w:t xml:space="preserve">also Hyperledger Fabric follows a </w:t>
       </w:r>
       <w:proofErr w:type="spellStart"/>
       <w:r>
@@ -16712,15 +16700,7 @@
           <w:szCs w:val="24"/>
         </w:rPr>
         <w:lastRenderedPageBreak/>
-        <w:t>composed of interchangeable modules representing different components of blockchain te</w:t>
-      </w:r>
-      <w:r>
-        <w:rPr>
-          <w:rFonts w:ascii="Arial" w:hAnsi="Arial" w:cs="Arial"/>
-          <w:sz w:val="24"/>
-          <w:szCs w:val="24"/>
-        </w:rPr>
-        <w:t>chnologies</w:t>
+        <w:t>composed of interchangeable modules representing different components of blockchain technologies</w:t>
       </w:r>
       <w:r>
         <w:rPr>
@@ -16750,14 +16730,18 @@
         <w:jc w:val="both"/>
         <w:rPr>
           <w:rFonts w:ascii="Arial" w:hAnsi="Arial" w:cs="Arial"/>
-          <w:sz w:val="24"/>
-          <w:szCs w:val="24"/>
-          <w:lang w:val="vi-VN"/>
-        </w:rPr>
-      </w:pPr>
-      <w:r>
-        <w:rPr>
-          <w:rFonts w:ascii="Arial" w:hAnsi="Arial" w:cs="Arial"/>
+          <w:b/>
+          <w:bCs/>
+          <w:sz w:val="24"/>
+          <w:szCs w:val="24"/>
+          <w:lang w:val="vi-VN"/>
+        </w:rPr>
+      </w:pPr>
+      <w:r>
+        <w:rPr>
+          <w:rFonts w:ascii="Arial" w:hAnsi="Arial" w:cs="Arial"/>
+          <w:b/>
+          <w:bCs/>
           <w:sz w:val="24"/>
           <w:szCs w:val="24"/>
           <w:lang w:val="vi-VN"/>
@@ -16790,15 +16774,7 @@
           <w:sz w:val="24"/>
           <w:szCs w:val="24"/>
         </w:rPr>
-        <w:t xml:space="preserve">nsures secure access to sensitive data to establish a suitable governance model for the </w:t>
-      </w:r>
-      <w:r>
-        <w:rPr>
-          <w:rFonts w:ascii="Arial" w:hAnsi="Arial" w:cs="Arial"/>
-          <w:sz w:val="24"/>
-          <w:szCs w:val="24"/>
-        </w:rPr>
-        <w:t>blockchain</w:t>
+        <w:t>nsures secure access to sensitive data to establish a suitable governance model for the blockchain</w:t>
       </w:r>
       <w:r>
         <w:rPr>
@@ -16825,15 +16801,7 @@
           <w:sz w:val="24"/>
           <w:szCs w:val="24"/>
         </w:rPr>
-        <w:t xml:space="preserve"> is a complex matter, as different levels of authority, accountability and responsibility are attached to different type of pa</w:t>
-      </w:r>
-      <w:r>
-        <w:rPr>
-          <w:rFonts w:ascii="Arial" w:hAnsi="Arial" w:cs="Arial"/>
-          <w:sz w:val="24"/>
-          <w:szCs w:val="24"/>
-        </w:rPr>
-        <w:t>rticipants</w:t>
+        <w:t xml:space="preserve"> is a complex matter, as different levels of authority, accountability and responsibility are attached to different type of participants</w:t>
       </w:r>
       <w:r>
         <w:rPr>
@@ -16850,15 +16818,7 @@
           <w:sz w:val="24"/>
           <w:szCs w:val="24"/>
         </w:rPr>
-        <w:t xml:space="preserve">Generally, the set of rules are defined and enforced through mechanisms </w:t>
-      </w:r>
-      <w:r>
-        <w:rPr>
-          <w:rFonts w:ascii="Arial" w:hAnsi="Arial" w:cs="Arial"/>
-          <w:sz w:val="24"/>
-          <w:szCs w:val="24"/>
-        </w:rPr>
-        <w:t>intrinsic</w:t>
+        <w:t>Generally, the set of rules are defined and enforced through mechanisms intrinsic</w:t>
       </w:r>
       <w:r>
         <w:rPr>
@@ -16875,15 +16835,7 @@
           <w:sz w:val="24"/>
           <w:szCs w:val="24"/>
         </w:rPr>
-        <w:t xml:space="preserve"> to the system </w:t>
-      </w:r>
-      <w:r>
-        <w:rPr>
-          <w:rFonts w:ascii="Arial" w:hAnsi="Arial" w:cs="Arial"/>
-          <w:sz w:val="24"/>
-          <w:szCs w:val="24"/>
-        </w:rPr>
-        <w:t>itself</w:t>
+        <w:t xml:space="preserve"> to the system itself</w:t>
       </w:r>
       <w:r>
         <w:rPr>
@@ -16934,6 +16886,8 @@
       <w:r>
         <w:rPr>
           <w:rFonts w:ascii="Arial" w:hAnsi="Arial" w:cs="Arial"/>
+          <w:b/>
+          <w:bCs/>
           <w:sz w:val="24"/>
           <w:szCs w:val="24"/>
           <w:lang w:val="vi-VN"/>
@@ -16943,18 +16897,12 @@
       <w:r>
         <w:rPr>
           <w:rFonts w:ascii="Arial" w:hAnsi="Arial" w:cs="Arial"/>
-          <w:sz w:val="24"/>
-          <w:szCs w:val="24"/>
-        </w:rPr>
-        <w:t xml:space="preserve">Access and Control </w:t>
-      </w:r>
-      <w:r>
-        <w:rPr>
-          <w:rFonts w:ascii="Arial" w:hAnsi="Arial" w:cs="Arial"/>
-          <w:sz w:val="24"/>
-          <w:szCs w:val="24"/>
-        </w:rPr>
-        <w:t>Layer</w:t>
+          <w:b/>
+          <w:bCs/>
+          <w:sz w:val="24"/>
+          <w:szCs w:val="24"/>
+        </w:rPr>
+        <w:t>Access and Control Layer</w:t>
       </w:r>
       <w:r>
         <w:rPr>
@@ -16983,15 +16931,7 @@
           <w:sz w:val="24"/>
           <w:szCs w:val="24"/>
         </w:rPr>
-        <w:t>When establishing the right governance structure for a blockchain it is important to consider the ledger co</w:t>
-      </w:r>
-      <w:r>
-        <w:rPr>
-          <w:rFonts w:ascii="Arial" w:hAnsi="Arial" w:cs="Arial"/>
-          <w:sz w:val="24"/>
-          <w:szCs w:val="24"/>
-        </w:rPr>
-        <w:t>nstruction</w:t>
+        <w:t>When establishing the right governance structure for a blockchain it is important to consider the ledger construction</w:t>
       </w:r>
       <w:r>
         <w:rPr>
@@ -17086,15 +17026,7 @@
           <w:sz w:val="24"/>
           <w:szCs w:val="24"/>
         </w:rPr>
-        <w:t xml:space="preserve"> and the control policy management </w:t>
-      </w:r>
-      <w:r>
-        <w:rPr>
-          <w:rFonts w:ascii="Arial" w:hAnsi="Arial" w:cs="Arial"/>
-          <w:sz w:val="24"/>
-          <w:szCs w:val="24"/>
-        </w:rPr>
-        <w:t>functions</w:t>
+        <w:t xml:space="preserve"> and the control policy management functions</w:t>
       </w:r>
       <w:r>
         <w:rPr>
@@ -17111,31 +17043,7 @@
           <w:sz w:val="24"/>
           <w:szCs w:val="24"/>
         </w:rPr>
-        <w:t xml:space="preserve">Those rules provide permission for users to access to or use blockchain resources. Those are a set of rules that manage user, system and node permissions that must be followed in security-related </w:t>
-      </w:r>
-      <w:r>
-        <w:rPr>
-          <w:rFonts w:ascii="Arial" w:hAnsi="Arial" w:cs="Arial"/>
-          <w:sz w:val="24"/>
-          <w:szCs w:val="24"/>
-        </w:rPr>
-        <w:t>activities</w:t>
-      </w:r>
-      <w:r>
-        <w:rPr>
-          <w:rFonts w:ascii="Arial" w:hAnsi="Arial" w:cs="Arial"/>
-          <w:sz w:val="24"/>
-          <w:szCs w:val="24"/>
-        </w:rPr>
-        <w:t xml:space="preserve">. Blockchains may have different permissions according to different levels of access to and control of </w:t>
-      </w:r>
-      <w:r>
-        <w:rPr>
-          <w:rFonts w:ascii="Arial" w:hAnsi="Arial" w:cs="Arial"/>
-          <w:sz w:val="24"/>
-          <w:szCs w:val="24"/>
-        </w:rPr>
-        <w:t>data</w:t>
+        <w:t>Those rules provide permission for users to access to or use blockchain resources. Those are a set of rules that manage user, system and node permissions that must be followed in security-related activities. Blockchains may have different permissions according to different levels of access to and control of data</w:t>
       </w:r>
       <w:r>
         <w:rPr>
@@ -17152,55 +17060,7 @@
           <w:sz w:val="24"/>
           <w:szCs w:val="24"/>
         </w:rPr>
-        <w:t>The distinguishing features must answer to the following questions:</w:t>
-      </w:r>
-      <w:r>
-        <w:rPr>
-          <w:rFonts w:ascii="Arial" w:hAnsi="Arial" w:cs="Arial"/>
-          <w:sz w:val="24"/>
-          <w:szCs w:val="24"/>
-        </w:rPr>
-        <w:t xml:space="preserve"> </w:t>
-      </w:r>
-      <w:r>
-        <w:rPr>
-          <w:rFonts w:ascii="Arial" w:hAnsi="Arial" w:cs="Arial"/>
-          <w:sz w:val="24"/>
-          <w:szCs w:val="24"/>
-        </w:rPr>
-        <w:t>Which users have “read” access?</w:t>
-      </w:r>
-      <w:r>
-        <w:rPr>
-          <w:rFonts w:ascii="Arial" w:hAnsi="Arial" w:cs="Arial"/>
-          <w:sz w:val="24"/>
-          <w:szCs w:val="24"/>
-        </w:rPr>
-        <w:t xml:space="preserve"> </w:t>
-      </w:r>
-      <w:r>
-        <w:rPr>
-          <w:rFonts w:ascii="Arial" w:hAnsi="Arial" w:cs="Arial"/>
-          <w:sz w:val="24"/>
-          <w:szCs w:val="24"/>
-        </w:rPr>
-        <w:t>Which users have “write” access?</w:t>
-      </w:r>
-      <w:r>
-        <w:rPr>
-          <w:rFonts w:ascii="Arial" w:hAnsi="Arial" w:cs="Arial"/>
-          <w:sz w:val="24"/>
-          <w:szCs w:val="24"/>
-        </w:rPr>
-        <w:t xml:space="preserve"> </w:t>
-      </w:r>
-      <w:r>
-        <w:rPr>
-          <w:rFonts w:ascii="Arial" w:hAnsi="Arial" w:cs="Arial"/>
-          <w:sz w:val="24"/>
-          <w:szCs w:val="24"/>
-        </w:rPr>
-        <w:t xml:space="preserve">Is it there anyone who can “manage </w:t>
+        <w:t xml:space="preserve">The distinguishing features must answer to the following questions: Which users have “read” access? Which users have “write” access? Is it there anyone who can “manage </w:t>
       </w:r>
       <w:proofErr w:type="gramStart"/>
       <w:r>
@@ -17253,15 +17113,7 @@
           <w:sz w:val="24"/>
           <w:szCs w:val="24"/>
         </w:rPr>
-        <w:t>Instead, public blockchains do not control “read/write” access or in the consensus algorithm for any given set of pa</w:t>
-      </w:r>
-      <w:r>
-        <w:rPr>
-          <w:rFonts w:ascii="Arial" w:hAnsi="Arial" w:cs="Arial"/>
-          <w:sz w:val="24"/>
-          <w:szCs w:val="24"/>
-        </w:rPr>
-        <w:t>rticipants</w:t>
+        <w:t>Instead, public blockchains do not control “read/write” access or in the consensus algorithm for any given set of participants</w:t>
       </w:r>
       <w:r>
         <w:rPr>
@@ -17299,15 +17151,7 @@
           <w:sz w:val="24"/>
           <w:szCs w:val="24"/>
         </w:rPr>
-        <w:t xml:space="preserve">In this case, there is no preference in access or in managing consensus. All participants (nodes), have “read/write” access and without any control can contribute to the update and management of the </w:t>
-      </w:r>
-      <w:r>
-        <w:rPr>
-          <w:rFonts w:ascii="Arial" w:hAnsi="Arial" w:cs="Arial"/>
-          <w:sz w:val="24"/>
-          <w:szCs w:val="24"/>
-        </w:rPr>
-        <w:t>ledger</w:t>
+        <w:t>In this case, there is no preference in access or in managing consensus. All participants (nodes), have “read/write” access and without any control can contribute to the update and management of the ledger</w:t>
       </w:r>
       <w:r>
         <w:rPr>
@@ -17345,15 +17189,7 @@
           <w:sz w:val="24"/>
           <w:szCs w:val="24"/>
         </w:rPr>
-        <w:t xml:space="preserve">Permissioned Public </w:t>
-      </w:r>
-      <w:r>
-        <w:rPr>
-          <w:rFonts w:ascii="Arial" w:hAnsi="Arial" w:cs="Arial"/>
-          <w:sz w:val="24"/>
-          <w:szCs w:val="24"/>
-        </w:rPr>
-        <w:t>Blockchain</w:t>
+        <w:t>Permissioned Public Blockchain</w:t>
       </w:r>
       <w:r>
         <w:rPr>
@@ -17370,15 +17206,7 @@
           <w:sz w:val="24"/>
           <w:szCs w:val="24"/>
         </w:rPr>
-        <w:t xml:space="preserve">In this case “read” access is enabled for all users, however “write” access and/or “consensus management” require permission by a </w:t>
-      </w:r>
-      <w:r>
-        <w:rPr>
-          <w:rFonts w:ascii="Arial" w:hAnsi="Arial" w:cs="Arial"/>
-          <w:sz w:val="24"/>
-          <w:szCs w:val="24"/>
-        </w:rPr>
-        <w:t>pre</w:t>
+        <w:t>In this case “read” access is enabled for all users, however “write” access and/or “consensus management” require permission by a pre</w:t>
       </w:r>
       <w:r>
         <w:rPr>
@@ -17395,15 +17223,7 @@
           <w:sz w:val="24"/>
           <w:szCs w:val="24"/>
         </w:rPr>
-        <w:t xml:space="preserve">selected set of </w:t>
-      </w:r>
-      <w:r>
-        <w:rPr>
-          <w:rFonts w:ascii="Arial" w:hAnsi="Arial" w:cs="Arial"/>
-          <w:sz w:val="24"/>
-          <w:szCs w:val="24"/>
-        </w:rPr>
-        <w:t>nodes</w:t>
+        <w:t>selected set of nodes</w:t>
       </w:r>
       <w:r>
         <w:rPr>
@@ -17440,15 +17260,7 @@
           <w:sz w:val="24"/>
           <w:szCs w:val="24"/>
         </w:rPr>
-        <w:t xml:space="preserve">Permissioned Private </w:t>
-      </w:r>
-      <w:r>
-        <w:rPr>
-          <w:rFonts w:ascii="Arial" w:hAnsi="Arial" w:cs="Arial"/>
-          <w:sz w:val="24"/>
-          <w:szCs w:val="24"/>
-        </w:rPr>
-        <w:t>Blockchain</w:t>
+        <w:t>Permissioned Private Blockchain</w:t>
       </w:r>
       <w:r>
         <w:rPr>
@@ -17465,33 +17277,7 @@
           <w:sz w:val="24"/>
           <w:szCs w:val="24"/>
         </w:rPr>
-        <w:t>In this case, “read/write” and “consensus manage</w:t>
-      </w:r>
-      <w:r>
-        <w:rPr>
-          <w:rFonts w:ascii="Arial" w:hAnsi="Arial" w:cs="Arial"/>
-          <w:sz w:val="24"/>
-          <w:szCs w:val="24"/>
-        </w:rPr>
-        <w:t/>
-      </w:r>
-      <w:proofErr w:type="spellStart"/>
-      <w:r>
-        <w:rPr>
-          <w:rFonts w:ascii="Arial" w:hAnsi="Arial" w:cs="Arial"/>
-          <w:sz w:val="24"/>
-          <w:szCs w:val="24"/>
-        </w:rPr>
-        <w:t>ment</w:t>
-      </w:r>
-      <w:proofErr w:type="spellEnd"/>
-      <w:r>
-        <w:rPr>
-          <w:rFonts w:ascii="Arial" w:hAnsi="Arial" w:cs="Arial"/>
-          <w:sz w:val="24"/>
-          <w:szCs w:val="24"/>
-        </w:rPr>
-        <w:t xml:space="preserve">” rights can only be granted by a </w:t>
+        <w:t xml:space="preserve">In this case, “read/write” and “consensus management” rights can only be granted by a </w:t>
       </w:r>
       <w:proofErr w:type="spellStart"/>
       <w:r>
@@ -17544,6 +17330,8 @@
       <w:r>
         <w:rPr>
           <w:rFonts w:ascii="Arial" w:hAnsi="Arial" w:cs="Arial"/>
+          <w:b/>
+          <w:bCs/>
           <w:sz w:val="24"/>
           <w:szCs w:val="24"/>
         </w:rPr>
@@ -17552,6 +17340,8 @@
       <w:r>
         <w:rPr>
           <w:rFonts w:ascii="Arial" w:hAnsi="Arial" w:cs="Arial"/>
+          <w:b/>
+          <w:bCs/>
           <w:sz w:val="24"/>
           <w:szCs w:val="24"/>
           <w:lang w:val="vi-VN"/>
@@ -17561,18 +17351,12 @@
       <w:r>
         <w:rPr>
           <w:rFonts w:ascii="Arial" w:hAnsi="Arial" w:cs="Arial"/>
-          <w:sz w:val="24"/>
-          <w:szCs w:val="24"/>
-        </w:rPr>
-        <w:t xml:space="preserve">Identity </w:t>
-      </w:r>
-      <w:r>
-        <w:rPr>
-          <w:rFonts w:ascii="Arial" w:hAnsi="Arial" w:cs="Arial"/>
-          <w:sz w:val="24"/>
-          <w:szCs w:val="24"/>
-        </w:rPr>
-        <w:t>Layer</w:t>
+          <w:b/>
+          <w:bCs/>
+          <w:sz w:val="24"/>
+          <w:szCs w:val="24"/>
+        </w:rPr>
+        <w:t>Identity Layer</w:t>
       </w:r>
       <w:r>
         <w:rPr>
@@ -17600,15 +17384,7 @@
           <w:sz w:val="24"/>
           <w:szCs w:val="24"/>
         </w:rPr>
-        <w:t xml:space="preserve">The onboarding and offboarding of nodes / entities to a blockchain network is handled differently by various software </w:t>
-      </w:r>
-      <w:r>
-        <w:rPr>
-          <w:rFonts w:ascii="Arial" w:hAnsi="Arial" w:cs="Arial"/>
-          <w:sz w:val="24"/>
-          <w:szCs w:val="24"/>
-        </w:rPr>
-        <w:t>solutions</w:t>
+        <w:t>The onboarding and offboarding of nodes / entities to a blockchain network is handled differently by various software solutions</w:t>
       </w:r>
       <w:r>
         <w:rPr>
@@ -17625,15 +17401,7 @@
           <w:sz w:val="24"/>
           <w:szCs w:val="24"/>
         </w:rPr>
-        <w:t xml:space="preserve">By identification we mean the capability to identify an entity uniquely in a given </w:t>
-      </w:r>
-      <w:r>
-        <w:rPr>
-          <w:rFonts w:ascii="Arial" w:hAnsi="Arial" w:cs="Arial"/>
-          <w:sz w:val="24"/>
-          <w:szCs w:val="24"/>
-        </w:rPr>
-        <w:t>context</w:t>
+        <w:t>By identification we mean the capability to identify an entity uniquely in a given context</w:t>
       </w:r>
       <w:r>
         <w:rPr>
@@ -17676,15 +17444,7 @@
           <w:sz w:val="24"/>
           <w:szCs w:val="24"/>
         </w:rPr>
-        <w:t xml:space="preserve">A vital part of any identity system (and most information systems) is that a UID is managed throughout the entity’s lifecycle to protect it from negligence and fraud, and to preserve the UID’s </w:t>
-      </w:r>
-      <w:r>
-        <w:rPr>
-          <w:rFonts w:ascii="Arial" w:hAnsi="Arial" w:cs="Arial"/>
-          <w:sz w:val="24"/>
-          <w:szCs w:val="24"/>
-        </w:rPr>
-        <w:t>uniqueness</w:t>
+        <w:t>A vital part of any identity system (and most information systems) is that a UID is managed throughout the entity’s lifecycle to protect it from negligence and fraud, and to preserve the UID’s uniqueness</w:t>
       </w:r>
       <w:r>
         <w:rPr>
@@ -17718,15 +17478,7 @@
           <w:sz w:val="24"/>
           <w:szCs w:val="24"/>
         </w:rPr>
-        <w:t xml:space="preserve">issued to the </w:t>
-      </w:r>
-      <w:r>
-        <w:rPr>
-          <w:rFonts w:ascii="Arial" w:hAnsi="Arial" w:cs="Arial"/>
-          <w:sz w:val="24"/>
-          <w:szCs w:val="24"/>
-        </w:rPr>
-        <w:t>entity</w:t>
+        <w:t>issued to the entity</w:t>
       </w:r>
       <w:r>
         <w:rPr>
@@ -17789,15 +17541,7 @@
           <w:sz w:val="24"/>
           <w:szCs w:val="24"/>
         </w:rPr>
-        <w:t>KYC/</w:t>
-      </w:r>
-      <w:r>
-        <w:rPr>
-          <w:rFonts w:ascii="Arial" w:hAnsi="Arial" w:cs="Arial"/>
-          <w:sz w:val="24"/>
-          <w:szCs w:val="24"/>
-        </w:rPr>
-        <w:t>AML</w:t>
+        <w:t>KYC/AML</w:t>
       </w:r>
       <w:r>
         <w:rPr>
@@ -17832,15 +17576,7 @@
           <w:sz w:val="24"/>
           <w:szCs w:val="24"/>
         </w:rPr>
-        <w:t xml:space="preserve"> and their attribute data from authoritative sources to ensure the quality of data written to the blockchain and linked to identifiers in the </w:t>
-      </w:r>
-      <w:r>
-        <w:rPr>
-          <w:rFonts w:ascii="Arial" w:hAnsi="Arial" w:cs="Arial"/>
-          <w:sz w:val="24"/>
-          <w:szCs w:val="24"/>
-        </w:rPr>
-        <w:t>blockchain</w:t>
+        <w:t xml:space="preserve"> and their attribute data from authoritative sources to ensure the quality of data written to the blockchain and linked to identifiers in the blockchain</w:t>
       </w:r>
       <w:r>
         <w:rPr>
@@ -17895,15 +17631,7 @@
           <w:sz w:val="24"/>
           <w:szCs w:val="24"/>
         </w:rPr>
-        <w:t>A common misunderstanding regarding the level of anonymity within Bitcoin networks is that the majority of the users do not distinguish between anonymity and ps</w:t>
-      </w:r>
-      <w:r>
-        <w:rPr>
-          <w:rFonts w:ascii="Arial" w:hAnsi="Arial" w:cs="Arial"/>
-          <w:sz w:val="24"/>
-          <w:szCs w:val="24"/>
-        </w:rPr>
-        <w:t>eudonymity</w:t>
+        <w:t>A common misunderstanding regarding the level of anonymity within Bitcoin networks is that the majority of the users do not distinguish between anonymity and pseudonymity</w:t>
       </w:r>
       <w:r>
         <w:rPr>
@@ -17920,15 +17648,7 @@
           <w:sz w:val="24"/>
           <w:szCs w:val="24"/>
         </w:rPr>
-        <w:t>The Bitcoin protocol has no identity layer to identify the users, which could lead to misuse of Bitcoins and money laundering activities through its blockchain network, but to control approaches to anonymity in Bitcoin and other crypto</w:t>
-      </w:r>
-      <w:r>
-        <w:rPr>
-          <w:rFonts w:ascii="Arial" w:hAnsi="Arial" w:cs="Arial"/>
-          <w:sz w:val="24"/>
-          <w:szCs w:val="24"/>
-        </w:rPr>
-        <w:t>currencies</w:t>
+        <w:t>The Bitcoin protocol has no identity layer to identify the users, which could lead to misuse of Bitcoins and money laundering activities through its blockchain network, but to control approaches to anonymity in Bitcoin and other cryptocurrencies</w:t>
       </w:r>
       <w:r>
         <w:rPr>
@@ -17958,13 +17678,17 @@
         <w:jc w:val="both"/>
         <w:rPr>
           <w:rFonts w:ascii="Arial" w:hAnsi="Arial" w:cs="Arial"/>
-          <w:sz w:val="24"/>
-          <w:szCs w:val="24"/>
-        </w:rPr>
-      </w:pPr>
-      <w:r>
-        <w:rPr>
-          <w:rFonts w:ascii="Arial" w:hAnsi="Arial" w:cs="Arial"/>
+          <w:b/>
+          <w:bCs/>
+          <w:sz w:val="24"/>
+          <w:szCs w:val="24"/>
+        </w:rPr>
+      </w:pPr>
+      <w:r>
+        <w:rPr>
+          <w:rFonts w:ascii="Arial" w:hAnsi="Arial" w:cs="Arial"/>
+          <w:b/>
+          <w:bCs/>
           <w:sz w:val="24"/>
           <w:szCs w:val="24"/>
           <w:lang w:val="vi-VN"/>
@@ -17974,6 +17698,8 @@
       <w:r>
         <w:rPr>
           <w:rFonts w:ascii="Arial" w:hAnsi="Arial" w:cs="Arial"/>
+          <w:b/>
+          <w:bCs/>
           <w:sz w:val="24"/>
           <w:szCs w:val="24"/>
         </w:rPr>
@@ -17997,15 +17723,7 @@
           <w:sz w:val="24"/>
           <w:szCs w:val="24"/>
         </w:rPr>
-        <w:t xml:space="preserve">Blockchain systems </w:t>
-      </w:r>
-      <w:r>
-        <w:rPr>
-          <w:rFonts w:ascii="Arial" w:hAnsi="Arial" w:cs="Arial"/>
-          <w:sz w:val="24"/>
-          <w:szCs w:val="24"/>
-        </w:rPr>
-        <w:t>incur</w:t>
+        <w:t>Blockchain systems incur</w:t>
       </w:r>
       <w:r>
         <w:rPr>
@@ -18056,15 +17774,7 @@
           <w:sz w:val="24"/>
           <w:szCs w:val="24"/>
         </w:rPr>
-        <w:t>Different kinds of cost models are applied according to: 1) the architectural configuration design; 2) the governance system; and 3) the data structure and the computation required on-</w:t>
-      </w:r>
-      <w:r>
-        <w:rPr>
-          <w:rFonts w:ascii="Arial" w:hAnsi="Arial" w:cs="Arial"/>
-          <w:sz w:val="24"/>
-          <w:szCs w:val="24"/>
-        </w:rPr>
-        <w:t>chain</w:t>
+        <w:t>Different kinds of cost models are applied according to: 1) the architectural configuration design; 2) the governance system; and 3) the data structure and the computation required on-chain</w:t>
       </w:r>
       <w:r>
         <w:rPr>
@@ -18124,13 +17834,17 @@
         <w:jc w:val="both"/>
         <w:rPr>
           <w:rFonts w:ascii="Arial" w:hAnsi="Arial" w:cs="Arial"/>
-          <w:sz w:val="24"/>
-          <w:szCs w:val="24"/>
-        </w:rPr>
-      </w:pPr>
-      <w:r>
-        <w:rPr>
-          <w:rFonts w:ascii="Arial" w:hAnsi="Arial" w:cs="Arial"/>
+          <w:b/>
+          <w:bCs/>
+          <w:sz w:val="24"/>
+          <w:szCs w:val="24"/>
+        </w:rPr>
+      </w:pPr>
+      <w:r>
+        <w:rPr>
+          <w:rFonts w:ascii="Arial" w:hAnsi="Arial" w:cs="Arial"/>
+          <w:b/>
+          <w:bCs/>
           <w:sz w:val="24"/>
           <w:szCs w:val="24"/>
           <w:lang w:val="vi-VN"/>
@@ -18140,6 +17854,8 @@
       <w:r>
         <w:rPr>
           <w:rFonts w:ascii="Arial" w:hAnsi="Arial" w:cs="Arial"/>
+          <w:b/>
+          <w:bCs/>
           <w:sz w:val="24"/>
           <w:szCs w:val="24"/>
         </w:rPr>
@@ -18197,15 +17913,7 @@
           <w:sz w:val="24"/>
           <w:szCs w:val="24"/>
         </w:rPr>
-        <w:t xml:space="preserve"> active members contributing to data storage or transaction validation and ve</w:t>
-      </w:r>
-      <w:r>
-        <w:rPr>
-          <w:rFonts w:ascii="Arial" w:hAnsi="Arial" w:cs="Arial"/>
-          <w:sz w:val="24"/>
-          <w:szCs w:val="24"/>
-        </w:rPr>
-        <w:t>rification</w:t>
+        <w:t xml:space="preserve"> active members contributing to data storage or transaction validation and verification</w:t>
       </w:r>
       <w:r>
         <w:rPr>
@@ -18312,15 +18020,7 @@
           <w:sz w:val="24"/>
           <w:szCs w:val="24"/>
         </w:rPr>
-        <w:t xml:space="preserve">Block + Security </w:t>
-      </w:r>
-      <w:r>
-        <w:rPr>
-          <w:rFonts w:ascii="Arial" w:hAnsi="Arial" w:cs="Arial"/>
-          <w:sz w:val="24"/>
-          <w:szCs w:val="24"/>
-        </w:rPr>
-        <w:t>Reward</w:t>
+        <w:t>Block + Security Reward</w:t>
       </w:r>
       <w:r>
         <w:rPr>
@@ -18337,15 +18037,7 @@
           <w:sz w:val="24"/>
           <w:szCs w:val="24"/>
         </w:rPr>
-        <w:t xml:space="preserve">In other blockchain-based technologies, like Ethereum, the blockchain rewarding system includes, besides the block reward, a reward for including forked blocks that are still valid in the </w:t>
-      </w:r>
-      <w:r>
-        <w:rPr>
-          <w:rFonts w:ascii="Arial" w:hAnsi="Arial" w:cs="Arial"/>
-          <w:sz w:val="24"/>
-          <w:szCs w:val="24"/>
-        </w:rPr>
-        <w:t>validation</w:t>
+        <w:t>In other blockchain-based technologies, like Ethereum, the blockchain rewarding system includes, besides the block reward, a reward for including forked blocks that are still valid in the validation</w:t>
       </w:r>
       <w:r>
         <w:rPr>
@@ -18362,15 +18054,7 @@
           <w:sz w:val="24"/>
           <w:szCs w:val="24"/>
         </w:rPr>
-        <w:t xml:space="preserve">The purpose of the design is to </w:t>
-      </w:r>
-      <w:r>
-        <w:rPr>
-          <w:rFonts w:ascii="Arial" w:hAnsi="Arial" w:cs="Arial"/>
-          <w:sz w:val="24"/>
-          <w:szCs w:val="24"/>
-        </w:rPr>
-        <w:t>incentivize</w:t>
+        <w:t>The purpose of the design is to incentivize</w:t>
       </w:r>
       <w:r>
         <w:rPr>
@@ -18387,15 +18071,7 @@
           <w:sz w:val="24"/>
           <w:szCs w:val="24"/>
         </w:rPr>
-        <w:t xml:space="preserve"> </w:t>
-      </w:r>
-      <w:r>
-        <w:rPr>
-          <w:rFonts w:ascii="Arial" w:hAnsi="Arial" w:cs="Arial"/>
-          <w:sz w:val="24"/>
-          <w:szCs w:val="24"/>
-        </w:rPr>
-        <w:t>cross-validation of transactions</w:t>
+        <w:t xml:space="preserve"> cross-validation of transactions</w:t>
       </w:r>
     </w:p>
     <w:p>
@@ -18404,13 +18080,17 @@
         <w:jc w:val="both"/>
         <w:rPr>
           <w:rFonts w:ascii="Arial" w:hAnsi="Arial" w:cs="Arial"/>
-          <w:sz w:val="24"/>
-          <w:szCs w:val="24"/>
-        </w:rPr>
-      </w:pPr>
-      <w:r>
-        <w:rPr>
-          <w:rFonts w:ascii="Arial" w:hAnsi="Arial" w:cs="Arial"/>
+          <w:b/>
+          <w:bCs/>
+          <w:sz w:val="24"/>
+          <w:szCs w:val="24"/>
+        </w:rPr>
+      </w:pPr>
+      <w:r>
+        <w:rPr>
+          <w:rFonts w:ascii="Arial" w:hAnsi="Arial" w:cs="Arial"/>
+          <w:b/>
+          <w:bCs/>
           <w:sz w:val="24"/>
           <w:szCs w:val="24"/>
         </w:rPr>
@@ -18419,6 +18099,8 @@
       <w:r>
         <w:rPr>
           <w:rFonts w:ascii="Arial" w:hAnsi="Arial" w:cs="Arial"/>
+          <w:b/>
+          <w:bCs/>
           <w:sz w:val="24"/>
           <w:szCs w:val="24"/>
           <w:lang w:val="vi-VN"/>
@@ -18428,6 +18110,8 @@
       <w:r>
         <w:rPr>
           <w:rFonts w:ascii="Arial" w:hAnsi="Arial" w:cs="Arial"/>
+          <w:b/>
+          <w:bCs/>
           <w:sz w:val="24"/>
           <w:szCs w:val="24"/>
         </w:rPr>
@@ -18479,15 +18163,7 @@
           <w:sz w:val="24"/>
           <w:szCs w:val="24"/>
         </w:rPr>
-        <w:t xml:space="preserve">Fee </w:t>
-      </w:r>
-      <w:r>
-        <w:rPr>
-          <w:rFonts w:ascii="Arial" w:hAnsi="Arial" w:cs="Arial"/>
-          <w:sz w:val="24"/>
-          <w:szCs w:val="24"/>
-        </w:rPr>
-        <w:t>Reward</w:t>
+        <w:t>Fee Reward</w:t>
       </w:r>
       <w:r>
         <w:rPr>
@@ -18504,15 +18180,7 @@
           <w:sz w:val="24"/>
           <w:szCs w:val="24"/>
         </w:rPr>
-        <w:t xml:space="preserve">is composed of the fees that users are required to contribute when using a blockchain. The fee system has been shown to play an important role in the way verifiers </w:t>
-      </w:r>
-      <w:r>
-        <w:rPr>
-          <w:rFonts w:ascii="Arial" w:hAnsi="Arial" w:cs="Arial"/>
-          <w:sz w:val="24"/>
-          <w:szCs w:val="24"/>
-        </w:rPr>
-        <w:t>behave</w:t>
+        <w:t>is composed of the fees that users are required to contribute when using a blockchain. The fee system has been shown to play an important role in the way verifiers behave</w:t>
       </w:r>
       <w:r>
         <w:rPr>
@@ -18529,15 +18197,7 @@
           <w:sz w:val="24"/>
           <w:szCs w:val="24"/>
         </w:rPr>
-        <w:t xml:space="preserve"> </w:t>
-      </w:r>
-      <w:r>
-        <w:rPr>
-          <w:rFonts w:ascii="Arial" w:hAnsi="Arial" w:cs="Arial"/>
-          <w:sz w:val="24"/>
-          <w:szCs w:val="24"/>
-        </w:rPr>
-        <w:t>This kind of design-time consideration ought not to be neglected</w:t>
+        <w:t xml:space="preserve"> This kind of design-time consideration ought not to be neglected</w:t>
       </w:r>
       <w:r>
         <w:rPr>
@@ -18592,15 +18252,7 @@
           <w:sz w:val="24"/>
           <w:szCs w:val="24"/>
         </w:rPr>
-        <w:t xml:space="preserve">Optional </w:t>
-      </w:r>
-      <w:r>
-        <w:rPr>
-          <w:rFonts w:ascii="Arial" w:hAnsi="Arial" w:cs="Arial"/>
-          <w:sz w:val="24"/>
-          <w:szCs w:val="24"/>
-        </w:rPr>
-        <w:t>Fees</w:t>
+        <w:t>Optional Fees</w:t>
       </w:r>
       <w:r>
         <w:rPr>
@@ -18617,15 +18269,7 @@
           <w:sz w:val="24"/>
           <w:szCs w:val="24"/>
         </w:rPr>
-        <w:t xml:space="preserve">In Bitcoin and related technologies users can optionally pay a voluntary fee for the validation </w:t>
-      </w:r>
-      <w:r>
-        <w:rPr>
-          <w:rFonts w:ascii="Arial" w:hAnsi="Arial" w:cs="Arial"/>
-          <w:sz w:val="24"/>
-          <w:szCs w:val="24"/>
-        </w:rPr>
-        <w:t>process</w:t>
+        <w:t>In Bitcoin and related technologies users can optionally pay a voluntary fee for the validation process</w:t>
       </w:r>
       <w:r>
         <w:rPr>
@@ -18642,15 +18286,7 @@
           <w:sz w:val="24"/>
           <w:szCs w:val="24"/>
         </w:rPr>
-        <w:t>This fee is optional, but it is assumed that the larger the fee is, the lower the processing time for a t</w:t>
-      </w:r>
-      <w:r>
-        <w:rPr>
-          <w:rFonts w:ascii="Arial" w:hAnsi="Arial" w:cs="Arial"/>
-          <w:sz w:val="24"/>
-          <w:szCs w:val="24"/>
-        </w:rPr>
-        <w:t>ransaction</w:t>
+        <w:t>This fee is optional, but it is assumed that the larger the fee is, the lower the processing time for a transaction</w:t>
       </w:r>
       <w:r>
         <w:rPr>
@@ -18667,15 +18303,7 @@
           <w:sz w:val="24"/>
           <w:szCs w:val="24"/>
         </w:rPr>
-        <w:t xml:space="preserve">as miners will be more </w:t>
-      </w:r>
-      <w:r>
-        <w:rPr>
-          <w:rFonts w:ascii="Arial" w:hAnsi="Arial" w:cs="Arial"/>
-          <w:sz w:val="24"/>
-          <w:szCs w:val="24"/>
-        </w:rPr>
-        <w:t>incentivized</w:t>
+        <w:t>as miners will be more incentivized</w:t>
       </w:r>
       <w:r>
         <w:rPr>
@@ -18728,15 +18356,7 @@
           <w:sz w:val="24"/>
           <w:szCs w:val="24"/>
         </w:rPr>
-        <w:t xml:space="preserve"> fee </w:t>
-      </w:r>
-      <w:r>
-        <w:rPr>
-          <w:rFonts w:ascii="Arial" w:hAnsi="Arial" w:cs="Arial"/>
-          <w:sz w:val="24"/>
-          <w:szCs w:val="24"/>
-        </w:rPr>
-        <w:t>value</w:t>
+        <w:t xml:space="preserve"> fee value</w:t>
       </w:r>
     </w:p>
     <w:p>
@@ -18766,15 +18386,7 @@
           <w:sz w:val="24"/>
           <w:szCs w:val="24"/>
         </w:rPr>
-        <w:t xml:space="preserve">Mandatory Fees. Some systems like Stellar force all users to include fees in any transaction added into the </w:t>
-      </w:r>
-      <w:r>
-        <w:rPr>
-          <w:rFonts w:ascii="Arial" w:hAnsi="Arial" w:cs="Arial"/>
-          <w:sz w:val="24"/>
-          <w:szCs w:val="24"/>
-        </w:rPr>
-        <w:t>system</w:t>
+        <w:t>Mandatory Fees. Some systems like Stellar force all users to include fees in any transaction added into the system</w:t>
       </w:r>
       <w:r>
         <w:rPr>
@@ -18840,15 +18452,7 @@
           <w:sz w:val="24"/>
           <w:szCs w:val="24"/>
         </w:rPr>
-        <w:t xml:space="preserve">Fee </w:t>
-      </w:r>
-      <w:r>
-        <w:rPr>
-          <w:rFonts w:ascii="Arial" w:hAnsi="Arial" w:cs="Arial"/>
-          <w:sz w:val="24"/>
-          <w:szCs w:val="24"/>
-        </w:rPr>
-        <w:t>Structure</w:t>
+        <w:t>Fee Structure</w:t>
       </w:r>
       <w:r>
         <w:rPr>
@@ -18895,15 +18499,7 @@
           <w:sz w:val="24"/>
           <w:szCs w:val="24"/>
         </w:rPr>
-        <w:t xml:space="preserve">Variable </w:t>
-      </w:r>
-      <w:r>
-        <w:rPr>
-          <w:rFonts w:ascii="Arial" w:hAnsi="Arial" w:cs="Arial"/>
-          <w:sz w:val="24"/>
-          <w:szCs w:val="24"/>
-        </w:rPr>
-        <w:t>Fees</w:t>
+        <w:t>Variable Fees</w:t>
       </w:r>
       <w:r>
         <w:rPr>
@@ -18920,15 +18516,7 @@
           <w:sz w:val="24"/>
           <w:szCs w:val="24"/>
         </w:rPr>
-        <w:t xml:space="preserve">the fee is somehow linked to the “size” of the </w:t>
-      </w:r>
-      <w:r>
-        <w:rPr>
-          <w:rFonts w:ascii="Arial" w:hAnsi="Arial" w:cs="Arial"/>
-          <w:sz w:val="24"/>
-          <w:szCs w:val="24"/>
-        </w:rPr>
-        <w:t>request</w:t>
+        <w:t>the fee is somehow linked to the “size” of the request</w:t>
       </w:r>
       <w:r>
         <w:rPr>
@@ -18962,15 +18550,7 @@
           <w:sz w:val="24"/>
           <w:szCs w:val="24"/>
         </w:rPr>
-        <w:t xml:space="preserve"> for taking up space inside the </w:t>
-      </w:r>
-      <w:r>
-        <w:rPr>
-          <w:rFonts w:ascii="Arial" w:hAnsi="Arial" w:cs="Arial"/>
-          <w:sz w:val="24"/>
-          <w:szCs w:val="24"/>
-        </w:rPr>
-        <w:t>block</w:t>
+        <w:t xml:space="preserve"> for taking up space inside the block</w:t>
       </w:r>
       <w:r>
         <w:rPr>
@@ -19049,15 +18629,7 @@
           <w:sz w:val="24"/>
           <w:szCs w:val="24"/>
         </w:rPr>
-        <w:t xml:space="preserve">a Satoshi is 0.00000001 </w:t>
-      </w:r>
-      <w:r>
-        <w:rPr>
-          <w:rFonts w:ascii="Arial" w:hAnsi="Arial" w:cs="Arial"/>
-          <w:sz w:val="24"/>
-          <w:szCs w:val="24"/>
-        </w:rPr>
-        <w:t>Bitcoins</w:t>
+        <w:t>a Satoshi is 0.00000001 Bitcoins</w:t>
       </w:r>
       <w:r>
         <w:rPr>
@@ -19074,15 +18646,7 @@
           <w:sz w:val="24"/>
           <w:szCs w:val="24"/>
         </w:rPr>
-        <w:t xml:space="preserve">At the time of writing, this implies that the transaction will be included in the next 2 </w:t>
-      </w:r>
-      <w:r>
-        <w:rPr>
-          <w:rFonts w:ascii="Arial" w:hAnsi="Arial" w:cs="Arial"/>
-          <w:sz w:val="24"/>
-          <w:szCs w:val="24"/>
-        </w:rPr>
-        <w:t>blocks</w:t>
+        <w:t>At the time of writing, this implies that the transaction will be included in the next 2 blocks</w:t>
       </w:r>
       <w:r>
         <w:rPr>
@@ -19126,15 +18690,7 @@
           <w:sz w:val="24"/>
           <w:szCs w:val="24"/>
         </w:rPr>
-        <w:t>/</w:t>
-      </w:r>
-      <w:r>
-        <w:rPr>
-          <w:rFonts w:ascii="Arial" w:hAnsi="Arial" w:cs="Arial"/>
-          <w:sz w:val="24"/>
-          <w:szCs w:val="24"/>
-        </w:rPr>
-        <w:t>byte</w:t>
+        <w:t>/byte</w:t>
       </w:r>
       <w:r>
         <w:rPr>
@@ -19173,15 +18729,7 @@
           <w:sz w:val="24"/>
           <w:szCs w:val="24"/>
         </w:rPr>
-        <w:t xml:space="preserve">In this case, the fee is linked to the request, not to its “size.” For example, in Enigma every request in the network for storage, data retrieval, or computation has a fixed price, similar to the concept of Gas in </w:t>
-      </w:r>
-      <w:r>
-        <w:rPr>
-          <w:rFonts w:ascii="Arial" w:hAnsi="Arial" w:cs="Arial"/>
-          <w:sz w:val="24"/>
-          <w:szCs w:val="24"/>
-        </w:rPr>
-        <w:t>Ethereum</w:t>
+        <w:t>In this case, the fee is linked to the request, not to its “size.” For example, in Enigma every request in the network for storage, data retrieval, or computation has a fixed price, similar to the concept of Gas in Ethereum</w:t>
       </w:r>
       <w:r>
         <w:rPr>
@@ -19198,23 +18746,7 @@
           <w:sz w:val="24"/>
           <w:szCs w:val="24"/>
         </w:rPr>
-        <w:t xml:space="preserve"> </w:t>
-      </w:r>
-      <w:r>
-        <w:rPr>
-          <w:rFonts w:ascii="Arial" w:hAnsi="Arial" w:cs="Arial"/>
-          <w:sz w:val="24"/>
-          <w:szCs w:val="24"/>
-        </w:rPr>
-        <w:t xml:space="preserve">However, since Enigma is a Turing-complete system, the fee can be different depending on the specific </w:t>
-      </w:r>
-      <w:r>
-        <w:rPr>
-          <w:rFonts w:ascii="Arial" w:hAnsi="Arial" w:cs="Arial"/>
-          <w:sz w:val="24"/>
-          <w:szCs w:val="24"/>
-        </w:rPr>
-        <w:t>request</w:t>
+        <w:t xml:space="preserve"> However, since Enigma is a Turing-complete system, the fee can be different depending on the specific request</w:t>
       </w:r>
       <w:r>
         <w:rPr>

</xml_diff>